<commit_message>
Shortened some bullet points
</commit_message>
<xml_diff>
--- a/Working Copy/Sachin_Fernando_Resume.docx
+++ b/Working Copy/Sachin_Fernando_Resume.docx
@@ -130,18 +130,14 @@
           <w:b/>
           <w:bCs/>
           <w:color w:val="auto"/>
-          <w:sz w:val="22"/>
-          <w:szCs w:val="22"/>
-        </w:rPr>
-      </w:pPr>
-      <w:r>
-        <w:rPr>
-          <w:rFonts w:ascii="Garamond" w:hAnsi="Garamond"/>
-          <w:b/>
-          <w:bCs/>
-          <w:color w:val="auto"/>
-          <w:sz w:val="22"/>
-          <w:szCs w:val="22"/>
+        </w:rPr>
+      </w:pPr>
+      <w:r>
+        <w:rPr>
+          <w:rFonts w:ascii="Garamond" w:hAnsi="Garamond"/>
+          <w:b/>
+          <w:bCs/>
+          <w:color w:val="auto"/>
         </w:rPr>
         <w:t>TECHNICAL SKILLS</w:t>
       </w:r>
@@ -286,7 +282,47 @@
                 <w:sz w:val="22"/>
                 <w:szCs w:val="22"/>
               </w:rPr>
-              <w:t xml:space="preserve"> software testing (GoogleTest, pytest), </w:t>
+              <w:t xml:space="preserve"> software testing (</w:t>
+            </w:r>
+            <w:proofErr w:type="spellStart"/>
+            <w:r>
+              <w:rPr>
+                <w:rFonts w:ascii="Garamond" w:hAnsi="Garamond"/>
+                <w:color w:val="auto"/>
+                <w:sz w:val="22"/>
+                <w:szCs w:val="22"/>
+              </w:rPr>
+              <w:t>GoogleTest</w:t>
+            </w:r>
+            <w:proofErr w:type="spellEnd"/>
+            <w:r>
+              <w:rPr>
+                <w:rFonts w:ascii="Garamond" w:hAnsi="Garamond"/>
+                <w:color w:val="auto"/>
+                <w:sz w:val="22"/>
+                <w:szCs w:val="22"/>
+              </w:rPr>
+              <w:t xml:space="preserve">, </w:t>
+            </w:r>
+            <w:proofErr w:type="spellStart"/>
+            <w:r>
+              <w:rPr>
+                <w:rFonts w:ascii="Garamond" w:hAnsi="Garamond"/>
+                <w:color w:val="auto"/>
+                <w:sz w:val="22"/>
+                <w:szCs w:val="22"/>
+              </w:rPr>
+              <w:t>pytest</w:t>
+            </w:r>
+            <w:proofErr w:type="spellEnd"/>
+            <w:r>
+              <w:rPr>
+                <w:rFonts w:ascii="Garamond" w:hAnsi="Garamond"/>
+                <w:color w:val="auto"/>
+                <w:sz w:val="22"/>
+                <w:szCs w:val="22"/>
+              </w:rPr>
+              <w:t xml:space="preserve">), </w:t>
             </w:r>
             <w:r>
               <w:rPr>
@@ -340,7 +376,27 @@
                 <w:sz w:val="22"/>
                 <w:szCs w:val="28"/>
               </w:rPr>
-              <w:t>, libraries (scikit-learn, PyTorch, OpenCV)</w:t>
+              <w:t xml:space="preserve">, libraries (scikit-learn, </w:t>
+            </w:r>
+            <w:proofErr w:type="spellStart"/>
+            <w:r>
+              <w:rPr>
+                <w:rFonts w:ascii="Garamond" w:hAnsi="Garamond"/>
+                <w:color w:val="auto"/>
+                <w:sz w:val="22"/>
+                <w:szCs w:val="28"/>
+              </w:rPr>
+              <w:t>PyTorch</w:t>
+            </w:r>
+            <w:proofErr w:type="spellEnd"/>
+            <w:r>
+              <w:rPr>
+                <w:rFonts w:ascii="Garamond" w:hAnsi="Garamond"/>
+                <w:color w:val="auto"/>
+                <w:sz w:val="22"/>
+                <w:szCs w:val="28"/>
+              </w:rPr>
+              <w:t>, OpenCV)</w:t>
             </w:r>
           </w:p>
         </w:tc>
@@ -386,7 +442,47 @@
                 <w:sz w:val="22"/>
                 <w:szCs w:val="28"/>
               </w:rPr>
-              <w:t>interfacing (dSPACE ControlDesk, Vector CANalyzer), sensor calibration (radar, lidar, camera)</w:t>
+              <w:t>interfacing (</w:t>
+            </w:r>
+            <w:proofErr w:type="spellStart"/>
+            <w:r>
+              <w:rPr>
+                <w:rFonts w:ascii="Garamond" w:hAnsi="Garamond"/>
+                <w:color w:val="auto"/>
+                <w:sz w:val="22"/>
+                <w:szCs w:val="28"/>
+              </w:rPr>
+              <w:t>dSPACE</w:t>
+            </w:r>
+            <w:proofErr w:type="spellEnd"/>
+            <w:r>
+              <w:rPr>
+                <w:rFonts w:ascii="Garamond" w:hAnsi="Garamond"/>
+                <w:color w:val="auto"/>
+                <w:sz w:val="22"/>
+                <w:szCs w:val="28"/>
+              </w:rPr>
+              <w:t xml:space="preserve"> </w:t>
+            </w:r>
+            <w:proofErr w:type="spellStart"/>
+            <w:r>
+              <w:rPr>
+                <w:rFonts w:ascii="Garamond" w:hAnsi="Garamond"/>
+                <w:color w:val="auto"/>
+                <w:sz w:val="22"/>
+                <w:szCs w:val="28"/>
+              </w:rPr>
+              <w:t>ControlDesk</w:t>
+            </w:r>
+            <w:proofErr w:type="spellEnd"/>
+            <w:r>
+              <w:rPr>
+                <w:rFonts w:ascii="Garamond" w:hAnsi="Garamond"/>
+                <w:color w:val="auto"/>
+                <w:sz w:val="22"/>
+                <w:szCs w:val="28"/>
+              </w:rPr>
+              <w:t>, Vector CANalyzer), sensor calibration (radar, lidar, camera)</w:t>
             </w:r>
             <w:r>
               <w:rPr>
@@ -395,7 +491,25 @@
                 <w:sz w:val="22"/>
                 <w:szCs w:val="28"/>
               </w:rPr>
-              <w:t xml:space="preserve">, electrical </w:t>
+              <w:t xml:space="preserve">, </w:t>
+            </w:r>
+            <w:r>
+              <w:rPr>
+                <w:rFonts w:ascii="Garamond" w:hAnsi="Garamond"/>
+                <w:color w:val="auto"/>
+                <w:sz w:val="22"/>
+                <w:szCs w:val="28"/>
+              </w:rPr>
+              <w:t xml:space="preserve">HV and LV </w:t>
+            </w:r>
+            <w:r>
+              <w:rPr>
+                <w:rFonts w:ascii="Garamond" w:hAnsi="Garamond"/>
+                <w:color w:val="auto"/>
+                <w:sz w:val="22"/>
+                <w:szCs w:val="28"/>
+              </w:rPr>
+              <w:t xml:space="preserve">electrical </w:t>
             </w:r>
             <w:r>
               <w:rPr>
@@ -490,62 +604,27 @@
           <w:bCs/>
           <w:color w:val="auto"/>
         </w:rPr>
-        <w:t>University of Waterloo EcoCAR Team</w:t>
-      </w:r>
-      <w:r>
-        <w:rPr>
-          <w:rFonts w:ascii="Garamond" w:hAnsi="Garamond"/>
-          <w:b/>
-          <w:bCs/>
-          <w:color w:val="auto"/>
-        </w:rPr>
-        <w:tab/>
-      </w:r>
-      <w:r>
-        <w:rPr>
-          <w:rFonts w:ascii="Garamond" w:hAnsi="Garamond"/>
-          <w:b/>
-          <w:bCs/>
-          <w:color w:val="auto"/>
-        </w:rPr>
-        <w:tab/>
-      </w:r>
-      <w:r>
-        <w:rPr>
-          <w:rFonts w:ascii="Garamond" w:hAnsi="Garamond"/>
-          <w:b/>
-          <w:bCs/>
-          <w:color w:val="auto"/>
-        </w:rPr>
-        <w:tab/>
-      </w:r>
-      <w:r>
-        <w:rPr>
-          <w:rFonts w:ascii="Garamond" w:hAnsi="Garamond"/>
-          <w:b/>
-          <w:bCs/>
-          <w:color w:val="auto"/>
-        </w:rPr>
-        <w:tab/>
-      </w:r>
-      <w:r>
-        <w:rPr>
-          <w:rFonts w:ascii="Garamond" w:hAnsi="Garamond"/>
-          <w:b/>
-          <w:bCs/>
-          <w:color w:val="auto"/>
-        </w:rPr>
-        <w:tab/>
-      </w:r>
-      <w:r>
-        <w:rPr>
-          <w:rFonts w:ascii="Garamond" w:hAnsi="Garamond"/>
-          <w:b/>
-          <w:bCs/>
-          <w:color w:val="auto"/>
-        </w:rPr>
-        <w:tab/>
-        <w:t xml:space="preserve">  </w:t>
+        <w:t xml:space="preserve">University of Waterloo </w:t>
+      </w:r>
+      <w:proofErr w:type="spellStart"/>
+      <w:r>
+        <w:rPr>
+          <w:rFonts w:ascii="Garamond" w:hAnsi="Garamond"/>
+          <w:b/>
+          <w:bCs/>
+          <w:color w:val="auto"/>
+        </w:rPr>
+        <w:t>EcoCAR</w:t>
+      </w:r>
+      <w:proofErr w:type="spellEnd"/>
+      <w:r>
+        <w:rPr>
+          <w:rFonts w:ascii="Garamond" w:hAnsi="Garamond"/>
+          <w:b/>
+          <w:bCs/>
+          <w:color w:val="auto"/>
+        </w:rPr>
+        <w:t xml:space="preserve"> Team</w:t>
       </w:r>
       <w:r>
         <w:rPr>
@@ -559,276 +638,9 @@
       <w:r>
         <w:rPr>
           <w:rFonts w:ascii="Garamond" w:hAnsi="Garamond"/>
-          <w:b/>
-          <w:bCs/>
-          <w:color w:val="auto"/>
-        </w:rPr>
-        <w:tab/>
-        <w:t xml:space="preserve">    Jan. 2021</w:t>
-      </w:r>
-      <w:r>
-        <w:rPr>
-          <w:rFonts w:ascii="Garamond" w:hAnsi="Garamond"/>
-          <w:b/>
-          <w:bCs/>
-          <w:color w:val="auto"/>
-        </w:rPr>
-        <w:t xml:space="preserve"> – </w:t>
-      </w:r>
-      <w:r>
-        <w:rPr>
-          <w:rFonts w:ascii="Garamond" w:hAnsi="Garamond"/>
-          <w:b/>
-          <w:bCs/>
-          <w:color w:val="auto"/>
-        </w:rPr>
-        <w:t>Present</w:t>
-      </w:r>
-    </w:p>
-    <w:p>
-      <w:pPr>
-        <w:pStyle w:val="Default"/>
-        <w:spacing w:line="252" w:lineRule="auto"/>
-        <w:rPr>
-          <w:rFonts w:ascii="Garamond" w:hAnsi="Garamond"/>
-          <w:bCs/>
-          <w:i/>
-          <w:color w:val="auto"/>
-        </w:rPr>
-      </w:pPr>
-      <w:r>
-        <w:rPr>
-          <w:rFonts w:ascii="Garamond" w:hAnsi="Garamond"/>
-          <w:bCs/>
-          <w:i/>
-          <w:color w:val="auto"/>
-        </w:rPr>
-        <w:t xml:space="preserve">Connected and Automated Subteam </w:t>
-      </w:r>
-      <w:r>
-        <w:rPr>
-          <w:rFonts w:ascii="Garamond" w:hAnsi="Garamond"/>
-          <w:bCs/>
-          <w:i/>
-          <w:color w:val="auto"/>
-        </w:rPr>
-        <w:t>Lead</w:t>
-      </w:r>
-      <w:r>
-        <w:rPr>
-          <w:rFonts w:ascii="Garamond" w:hAnsi="Garamond"/>
-          <w:bCs/>
-          <w:i/>
-          <w:color w:val="auto"/>
-        </w:rPr>
-        <w:tab/>
-      </w:r>
-      <w:r>
-        <w:rPr>
-          <w:rFonts w:ascii="Garamond" w:hAnsi="Garamond"/>
-          <w:bCs/>
-          <w:i/>
-          <w:color w:val="auto"/>
-        </w:rPr>
-        <w:tab/>
-      </w:r>
-      <w:r>
-        <w:rPr>
-          <w:rFonts w:ascii="Garamond" w:hAnsi="Garamond"/>
-          <w:bCs/>
-          <w:i/>
-          <w:color w:val="auto"/>
-        </w:rPr>
-        <w:tab/>
-      </w:r>
-      <w:r>
-        <w:rPr>
-          <w:rFonts w:ascii="Garamond" w:hAnsi="Garamond"/>
-          <w:bCs/>
-          <w:i/>
-          <w:color w:val="auto"/>
-        </w:rPr>
-        <w:tab/>
-      </w:r>
-      <w:r>
-        <w:rPr>
-          <w:rFonts w:ascii="Garamond" w:hAnsi="Garamond"/>
-          <w:bCs/>
-          <w:i/>
-          <w:color w:val="auto"/>
-        </w:rPr>
-        <w:tab/>
-      </w:r>
-      <w:r>
-        <w:rPr>
-          <w:rFonts w:ascii="Garamond" w:hAnsi="Garamond"/>
-          <w:bCs/>
-          <w:i/>
-          <w:color w:val="auto"/>
-        </w:rPr>
-        <w:tab/>
-      </w:r>
-      <w:r>
-        <w:rPr>
-          <w:rFonts w:ascii="Garamond" w:hAnsi="Garamond"/>
-          <w:bCs/>
-          <w:i/>
-          <w:color w:val="auto"/>
-        </w:rPr>
-        <w:tab/>
-        <w:t xml:space="preserve">     </w:t>
-      </w:r>
-      <w:r>
-        <w:rPr>
-          <w:rFonts w:ascii="Garamond" w:hAnsi="Garamond"/>
-          <w:bCs/>
-          <w:i/>
-          <w:color w:val="auto"/>
-        </w:rPr>
-        <w:tab/>
-        <w:t xml:space="preserve">    </w:t>
-      </w:r>
-      <w:r>
-        <w:rPr>
-          <w:rFonts w:ascii="Garamond" w:hAnsi="Garamond"/>
-          <w:bCs/>
-          <w:i/>
-          <w:color w:val="auto"/>
-        </w:rPr>
-        <w:tab/>
-        <w:t xml:space="preserve">    </w:t>
-      </w:r>
-      <w:r>
-        <w:rPr>
-          <w:rFonts w:ascii="Garamond" w:hAnsi="Garamond"/>
-          <w:bCs/>
-          <w:i/>
-          <w:color w:val="auto"/>
-        </w:rPr>
-        <w:t>Waterloo</w:t>
-      </w:r>
-      <w:r>
-        <w:rPr>
-          <w:rFonts w:ascii="Garamond" w:hAnsi="Garamond"/>
-          <w:bCs/>
-          <w:i/>
-          <w:color w:val="auto"/>
-        </w:rPr>
-        <w:t xml:space="preserve">, </w:t>
-      </w:r>
-      <w:r>
-        <w:rPr>
-          <w:rFonts w:ascii="Garamond" w:hAnsi="Garamond"/>
-          <w:bCs/>
-          <w:i/>
-          <w:color w:val="auto"/>
-        </w:rPr>
-        <w:t>ON</w:t>
-      </w:r>
-    </w:p>
-    <w:p>
-      <w:pPr>
-        <w:pStyle w:val="Default"/>
-        <w:numPr>
-          <w:ilvl w:val="0"/>
-          <w:numId w:val="13"/>
-        </w:numPr>
-        <w:spacing w:line="252" w:lineRule="auto"/>
-        <w:rPr>
-          <w:rStyle w:val="Hyperlink"/>
-          <w:rFonts w:ascii="Garamond" w:hAnsi="Garamond"/>
-          <w:bCs/>
-          <w:color w:val="auto"/>
-          <w:u w:val="none"/>
-        </w:rPr>
-      </w:pPr>
-      <w:r>
-        <w:rPr>
-          <w:rFonts w:ascii="Garamond" w:hAnsi="Garamond"/>
-          <w:bCs/>
-          <w:color w:val="auto"/>
-        </w:rPr>
-        <w:t xml:space="preserve">Led team converting </w:t>
-      </w:r>
-      <w:r>
-        <w:rPr>
-          <w:rFonts w:ascii="Garamond" w:hAnsi="Garamond"/>
-          <w:bCs/>
-          <w:color w:val="auto"/>
-        </w:rPr>
-        <w:t>stock SUV’s</w:t>
-      </w:r>
-      <w:r>
-        <w:rPr>
-          <w:rFonts w:ascii="Garamond" w:hAnsi="Garamond"/>
-          <w:bCs/>
-          <w:color w:val="auto"/>
-        </w:rPr>
-        <w:t xml:space="preserve"> from manual control to level 2/3 autonomy by </w:t>
-      </w:r>
-      <w:r>
-        <w:rPr>
-          <w:rFonts w:ascii="Garamond" w:hAnsi="Garamond"/>
-          <w:bCs/>
-          <w:color w:val="auto"/>
-        </w:rPr>
-        <w:t xml:space="preserve">managing </w:t>
-      </w:r>
-      <w:r>
-        <w:rPr>
-          <w:rFonts w:ascii="Garamond" w:hAnsi="Garamond"/>
-          <w:bCs/>
-          <w:color w:val="auto"/>
-        </w:rPr>
-        <w:t xml:space="preserve">perception, controls and V2X </w:t>
-      </w:r>
-      <w:r>
-        <w:rPr>
-          <w:rFonts w:ascii="Garamond" w:hAnsi="Garamond"/>
-          <w:bCs/>
-          <w:color w:val="auto"/>
-        </w:rPr>
-        <w:t>algorithm</w:t>
-      </w:r>
-      <w:r>
-        <w:rPr>
-          <w:rFonts w:ascii="Garamond" w:hAnsi="Garamond"/>
-          <w:bCs/>
-          <w:color w:val="auto"/>
-        </w:rPr>
-        <w:t xml:space="preserve"> development</w:t>
-      </w:r>
-      <w:r>
-        <w:rPr>
-          <w:rFonts w:ascii="Garamond" w:hAnsi="Garamond"/>
-          <w:bCs/>
-          <w:color w:val="auto"/>
-        </w:rPr>
-        <w:t xml:space="preserve"> </w:t>
-      </w:r>
-      <w:r>
-        <w:rPr>
-          <w:rFonts w:ascii="Garamond" w:hAnsi="Garamond"/>
-          <w:bCs/>
-          <w:color w:val="auto"/>
-        </w:rPr>
-        <w:t>as part of the</w:t>
-      </w:r>
-      <w:r>
-        <w:rPr>
-          <w:rFonts w:ascii="Garamond" w:hAnsi="Garamond"/>
-          <w:bCs/>
-          <w:color w:val="auto"/>
-        </w:rPr>
-        <w:t xml:space="preserve"> EcoCAR</w:t>
-      </w:r>
-      <w:r>
-        <w:rPr>
-          <w:rFonts w:ascii="Garamond" w:hAnsi="Garamond"/>
-          <w:bCs/>
-          <w:color w:val="auto"/>
-        </w:rPr>
-        <w:t xml:space="preserve"> </w:t>
+          <w:color w:val="auto"/>
+        </w:rPr>
+        <w:t>(</w:t>
       </w:r>
       <w:hyperlink r:id="rId8" w:history="1">
         <w:r>
@@ -846,15 +658,7 @@
           <w:bCs/>
           <w:color w:val="auto"/>
         </w:rPr>
-        <w:t xml:space="preserve"> </w:t>
-      </w:r>
-      <w:r>
-        <w:rPr>
-          <w:rFonts w:ascii="Garamond" w:hAnsi="Garamond"/>
-          <w:bCs/>
-          <w:color w:val="auto"/>
-        </w:rPr>
-        <w:t xml:space="preserve">and </w:t>
+        <w:t xml:space="preserve"> and </w:t>
       </w:r>
       <w:hyperlink r:id="rId9" w:history="1">
         <w:r>
@@ -863,7 +667,23 @@
             <w:rFonts w:ascii="Garamond" w:hAnsi="Garamond"/>
             <w:bCs/>
           </w:rPr>
-          <w:t>EV Challenge</w:t>
+          <w:t>E</w:t>
+        </w:r>
+        <w:r>
+          <w:rPr>
+            <w:rStyle w:val="Hyperlink"/>
+            <w:rFonts w:ascii="Garamond" w:hAnsi="Garamond"/>
+            <w:bCs/>
+          </w:rPr>
+          <w:t>V</w:t>
+        </w:r>
+        <w:r>
+          <w:rPr>
+            <w:rStyle w:val="Hyperlink"/>
+            <w:rFonts w:ascii="Garamond" w:hAnsi="Garamond"/>
+            <w:bCs/>
+          </w:rPr>
+          <w:t xml:space="preserve"> Challenge</w:t>
         </w:r>
       </w:hyperlink>
       <w:r>
@@ -871,80 +691,224 @@
           <w:rStyle w:val="Hyperlink"/>
           <w:rFonts w:ascii="Garamond" w:hAnsi="Garamond"/>
           <w:bCs/>
-          <w:color w:val="auto"/>
-          <w:u w:val="none"/>
-        </w:rPr>
-        <w:t xml:space="preserve"> using </w:t>
-      </w:r>
-      <w:r>
-        <w:rPr>
-          <w:rStyle w:val="Hyperlink"/>
-          <w:rFonts w:ascii="Garamond" w:hAnsi="Garamond"/>
-          <w:b/>
-          <w:color w:val="auto"/>
-          <w:u w:val="none"/>
-        </w:rPr>
-        <w:t>ROS</w:t>
-      </w:r>
-      <w:r>
-        <w:rPr>
-          <w:rStyle w:val="Hyperlink"/>
-          <w:rFonts w:ascii="Garamond" w:hAnsi="Garamond"/>
-          <w:bCs/>
-          <w:color w:val="auto"/>
-          <w:u w:val="none"/>
-        </w:rPr>
-        <w:t xml:space="preserve"> based architecture in </w:t>
-      </w:r>
-      <w:r>
-        <w:rPr>
-          <w:rStyle w:val="Hyperlink"/>
-          <w:rFonts w:ascii="Garamond" w:hAnsi="Garamond"/>
-          <w:b/>
-          <w:color w:val="auto"/>
-          <w:u w:val="none"/>
-        </w:rPr>
-        <w:t>Python</w:t>
-      </w:r>
-      <w:r>
-        <w:rPr>
-          <w:rStyle w:val="Hyperlink"/>
-          <w:rFonts w:ascii="Garamond" w:hAnsi="Garamond"/>
-          <w:bCs/>
-          <w:color w:val="auto"/>
-          <w:u w:val="none"/>
-        </w:rPr>
-        <w:t xml:space="preserve"> and </w:t>
-      </w:r>
-      <w:r>
-        <w:rPr>
-          <w:rStyle w:val="Hyperlink"/>
-          <w:rFonts w:ascii="Garamond" w:hAnsi="Garamond"/>
-          <w:b/>
-          <w:color w:val="auto"/>
-          <w:u w:val="none"/>
-        </w:rPr>
-        <w:t>C++</w:t>
-      </w:r>
-      <w:r>
-        <w:rPr>
-          <w:rStyle w:val="Hyperlink"/>
-          <w:rFonts w:ascii="Garamond" w:hAnsi="Garamond"/>
-          <w:bCs/>
-          <w:color w:val="auto"/>
-          <w:u w:val="none"/>
-        </w:rPr>
-        <w:t>.</w:t>
-      </w:r>
-      <w:r>
-        <w:rPr>
-          <w:rStyle w:val="Hyperlink"/>
-          <w:rFonts w:ascii="Garamond" w:hAnsi="Garamond"/>
-          <w:bCs/>
-          <w:color w:val="auto"/>
-          <w:u w:val="none"/>
+        </w:rPr>
+        <w:t>)</w:t>
+      </w:r>
+      <w:r>
+        <w:rPr>
+          <w:rFonts w:ascii="Garamond" w:hAnsi="Garamond"/>
+          <w:b/>
+          <w:bCs/>
+          <w:color w:val="auto"/>
+        </w:rPr>
+        <w:tab/>
+      </w:r>
+      <w:r>
+        <w:rPr>
+          <w:rFonts w:ascii="Garamond" w:hAnsi="Garamond"/>
+          <w:b/>
+          <w:bCs/>
+          <w:color w:val="auto"/>
+        </w:rPr>
+        <w:t xml:space="preserve">    </w:t>
+      </w:r>
+      <w:r>
+        <w:rPr>
+          <w:rFonts w:ascii="Garamond" w:hAnsi="Garamond"/>
+          <w:b/>
+          <w:bCs/>
+          <w:color w:val="auto"/>
+        </w:rPr>
+        <w:tab/>
+        <w:t xml:space="preserve">    </w:t>
+      </w:r>
+      <w:r>
+        <w:rPr>
+          <w:rFonts w:ascii="Garamond" w:hAnsi="Garamond"/>
+          <w:b/>
+          <w:bCs/>
+          <w:color w:val="auto"/>
+        </w:rPr>
+        <w:t>Jan. 2021</w:t>
+      </w:r>
+      <w:r>
+        <w:rPr>
+          <w:rFonts w:ascii="Garamond" w:hAnsi="Garamond"/>
+          <w:b/>
+          <w:bCs/>
+          <w:color w:val="auto"/>
+        </w:rPr>
+        <w:t xml:space="preserve"> – </w:t>
+      </w:r>
+      <w:r>
+        <w:rPr>
+          <w:rFonts w:ascii="Garamond" w:hAnsi="Garamond"/>
+          <w:b/>
+          <w:bCs/>
+          <w:color w:val="auto"/>
+        </w:rPr>
+        <w:t>Present</w:t>
+      </w:r>
+    </w:p>
+    <w:p>
+      <w:pPr>
+        <w:pStyle w:val="Default"/>
+        <w:spacing w:line="252" w:lineRule="auto"/>
+        <w:rPr>
+          <w:rFonts w:ascii="Garamond" w:hAnsi="Garamond"/>
+          <w:bCs/>
+          <w:i/>
+          <w:color w:val="auto"/>
+        </w:rPr>
+      </w:pPr>
+      <w:r>
+        <w:rPr>
+          <w:rFonts w:ascii="Garamond" w:hAnsi="Garamond"/>
+          <w:bCs/>
+          <w:i/>
+          <w:color w:val="auto"/>
+        </w:rPr>
+        <w:t xml:space="preserve">Connected and Automated </w:t>
+      </w:r>
+      <w:proofErr w:type="spellStart"/>
+      <w:r>
+        <w:rPr>
+          <w:rFonts w:ascii="Garamond" w:hAnsi="Garamond"/>
+          <w:bCs/>
+          <w:i/>
+          <w:color w:val="auto"/>
+        </w:rPr>
+        <w:t>Subteam</w:t>
+      </w:r>
+      <w:proofErr w:type="spellEnd"/>
+      <w:r>
+        <w:rPr>
+          <w:rFonts w:ascii="Garamond" w:hAnsi="Garamond"/>
+          <w:bCs/>
+          <w:i/>
+          <w:color w:val="auto"/>
         </w:rPr>
         <w:t xml:space="preserve"> </w:t>
+      </w:r>
+      <w:r>
+        <w:rPr>
+          <w:rFonts w:ascii="Garamond" w:hAnsi="Garamond"/>
+          <w:bCs/>
+          <w:i/>
+          <w:color w:val="auto"/>
+        </w:rPr>
+        <w:t>Lead</w:t>
+      </w:r>
+      <w:r>
+        <w:rPr>
+          <w:rFonts w:ascii="Garamond" w:hAnsi="Garamond"/>
+          <w:bCs/>
+          <w:i/>
+          <w:color w:val="auto"/>
+        </w:rPr>
+        <w:tab/>
+      </w:r>
+      <w:r>
+        <w:rPr>
+          <w:rFonts w:ascii="Garamond" w:hAnsi="Garamond"/>
+          <w:bCs/>
+          <w:i/>
+          <w:color w:val="auto"/>
+        </w:rPr>
+        <w:tab/>
+      </w:r>
+      <w:r>
+        <w:rPr>
+          <w:rFonts w:ascii="Garamond" w:hAnsi="Garamond"/>
+          <w:bCs/>
+          <w:i/>
+          <w:color w:val="auto"/>
+        </w:rPr>
+        <w:tab/>
+      </w:r>
+      <w:r>
+        <w:rPr>
+          <w:rFonts w:ascii="Garamond" w:hAnsi="Garamond"/>
+          <w:bCs/>
+          <w:i/>
+          <w:color w:val="auto"/>
+        </w:rPr>
+        <w:tab/>
+      </w:r>
+      <w:r>
+        <w:rPr>
+          <w:rFonts w:ascii="Garamond" w:hAnsi="Garamond"/>
+          <w:bCs/>
+          <w:i/>
+          <w:color w:val="auto"/>
+        </w:rPr>
+        <w:tab/>
+      </w:r>
+      <w:r>
+        <w:rPr>
+          <w:rFonts w:ascii="Garamond" w:hAnsi="Garamond"/>
+          <w:bCs/>
+          <w:i/>
+          <w:color w:val="auto"/>
+        </w:rPr>
+        <w:tab/>
+      </w:r>
+      <w:r>
+        <w:rPr>
+          <w:rFonts w:ascii="Garamond" w:hAnsi="Garamond"/>
+          <w:bCs/>
+          <w:i/>
+          <w:color w:val="auto"/>
+        </w:rPr>
+        <w:tab/>
+        <w:t xml:space="preserve">     </w:t>
+      </w:r>
+      <w:r>
+        <w:rPr>
+          <w:rFonts w:ascii="Garamond" w:hAnsi="Garamond"/>
+          <w:bCs/>
+          <w:i/>
+          <w:color w:val="auto"/>
+        </w:rPr>
+        <w:tab/>
+        <w:t xml:space="preserve">    </w:t>
+      </w:r>
+      <w:r>
+        <w:rPr>
+          <w:rFonts w:ascii="Garamond" w:hAnsi="Garamond"/>
+          <w:bCs/>
+          <w:i/>
+          <w:color w:val="auto"/>
+        </w:rPr>
+        <w:tab/>
+        <w:t xml:space="preserve">    </w:t>
+      </w:r>
+      <w:r>
+        <w:rPr>
+          <w:rFonts w:ascii="Garamond" w:hAnsi="Garamond"/>
+          <w:bCs/>
+          <w:i/>
+          <w:color w:val="auto"/>
+        </w:rPr>
+        <w:t>Waterloo</w:t>
+      </w:r>
+      <w:r>
+        <w:rPr>
+          <w:rFonts w:ascii="Garamond" w:hAnsi="Garamond"/>
+          <w:bCs/>
+          <w:i/>
+          <w:color w:val="auto"/>
+        </w:rPr>
+        <w:t xml:space="preserve">, </w:t>
+      </w:r>
+      <w:r>
+        <w:rPr>
+          <w:rFonts w:ascii="Garamond" w:hAnsi="Garamond"/>
+          <w:bCs/>
+          <w:i/>
+          <w:color w:val="auto"/>
+        </w:rPr>
+        <w:t>ON</w:t>
       </w:r>
     </w:p>
     <w:p>
@@ -956,96 +920,194 @@
         </w:numPr>
         <w:spacing w:line="252" w:lineRule="auto"/>
         <w:rPr>
-          <w:rFonts w:ascii="Garamond" w:hAnsi="Garamond"/>
-          <w:bCs/>
-          <w:color w:val="auto"/>
-        </w:rPr>
-      </w:pPr>
-      <w:r>
-        <w:rPr>
-          <w:rFonts w:ascii="Garamond" w:hAnsi="Garamond"/>
-          <w:bCs/>
-          <w:color w:val="auto"/>
-        </w:rPr>
-        <w:t xml:space="preserve">Improved </w:t>
-      </w:r>
-      <w:r>
-        <w:rPr>
-          <w:rFonts w:ascii="Garamond" w:hAnsi="Garamond"/>
-          <w:bCs/>
-          <w:color w:val="auto"/>
-        </w:rPr>
-        <w:t>codebase quality</w:t>
-      </w:r>
-      <w:r>
-        <w:rPr>
-          <w:rFonts w:ascii="Garamond" w:hAnsi="Garamond"/>
-          <w:bCs/>
-          <w:color w:val="auto"/>
-        </w:rPr>
-        <w:t xml:space="preserve"> through development of scalable </w:t>
-      </w:r>
-      <w:r>
-        <w:rPr>
-          <w:rFonts w:ascii="Garamond" w:hAnsi="Garamond"/>
-          <w:bCs/>
-          <w:color w:val="auto"/>
-        </w:rPr>
-        <w:t>testing framework</w:t>
-      </w:r>
-      <w:r>
-        <w:rPr>
-          <w:rFonts w:ascii="Garamond" w:hAnsi="Garamond"/>
-          <w:bCs/>
-          <w:color w:val="auto"/>
-        </w:rPr>
-        <w:t xml:space="preserve">. Automated tests cover unit, integration and closed loop system level testing using </w:t>
-      </w:r>
-      <w:r>
-        <w:rPr>
-          <w:rFonts w:ascii="Garamond" w:hAnsi="Garamond"/>
-          <w:b/>
-          <w:color w:val="auto"/>
-        </w:rPr>
-        <w:t>CARLA,</w:t>
-      </w:r>
-      <w:r>
-        <w:rPr>
-          <w:rFonts w:ascii="Garamond" w:hAnsi="Garamond"/>
-          <w:b/>
-          <w:color w:val="auto"/>
-        </w:rPr>
-        <w:t xml:space="preserve"> GoogleTest, pytest</w:t>
-      </w:r>
-      <w:r>
-        <w:rPr>
-          <w:rFonts w:ascii="Garamond" w:hAnsi="Garamond"/>
-          <w:bCs/>
-          <w:color w:val="auto"/>
+          <w:rStyle w:val="Hyperlink"/>
+          <w:rFonts w:ascii="Garamond" w:hAnsi="Garamond"/>
+          <w:bCs/>
+          <w:color w:val="auto"/>
+          <w:u w:val="none"/>
+        </w:rPr>
+      </w:pPr>
+      <w:r>
+        <w:rPr>
+          <w:rFonts w:ascii="Garamond" w:hAnsi="Garamond"/>
+          <w:bCs/>
+          <w:color w:val="auto"/>
+        </w:rPr>
+        <w:t>C</w:t>
+      </w:r>
+      <w:r>
+        <w:rPr>
+          <w:rFonts w:ascii="Garamond" w:hAnsi="Garamond"/>
+          <w:bCs/>
+          <w:color w:val="auto"/>
+        </w:rPr>
+        <w:t>onvert</w:t>
+      </w:r>
+      <w:r>
+        <w:rPr>
+          <w:rFonts w:ascii="Garamond" w:hAnsi="Garamond"/>
+          <w:bCs/>
+          <w:color w:val="auto"/>
+        </w:rPr>
+        <w:t>ed</w:t>
+      </w:r>
+      <w:r>
+        <w:rPr>
+          <w:rFonts w:ascii="Garamond" w:hAnsi="Garamond"/>
+          <w:bCs/>
+          <w:color w:val="auto"/>
+        </w:rPr>
+        <w:t xml:space="preserve"> </w:t>
+      </w:r>
+      <w:r>
+        <w:rPr>
+          <w:rFonts w:ascii="Garamond" w:hAnsi="Garamond"/>
+          <w:bCs/>
+          <w:color w:val="auto"/>
+        </w:rPr>
+        <w:t xml:space="preserve">stock </w:t>
+      </w:r>
+      <w:r>
+        <w:rPr>
+          <w:rFonts w:ascii="Garamond" w:hAnsi="Garamond"/>
+          <w:bCs/>
+          <w:color w:val="auto"/>
+        </w:rPr>
+        <w:t>SUVs</w:t>
+      </w:r>
+      <w:r>
+        <w:rPr>
+          <w:rFonts w:ascii="Garamond" w:hAnsi="Garamond"/>
+          <w:bCs/>
+          <w:color w:val="auto"/>
+        </w:rPr>
+        <w:t xml:space="preserve"> from manual control to level 2/3 autonomy by </w:t>
+      </w:r>
+      <w:r>
+        <w:rPr>
+          <w:rFonts w:ascii="Garamond" w:hAnsi="Garamond"/>
+          <w:bCs/>
+          <w:color w:val="auto"/>
+        </w:rPr>
+        <w:t>leading</w:t>
+      </w:r>
+      <w:r>
+        <w:rPr>
+          <w:rFonts w:ascii="Garamond" w:hAnsi="Garamond"/>
+          <w:bCs/>
+          <w:color w:val="auto"/>
+        </w:rPr>
+        <w:t xml:space="preserve"> </w:t>
+      </w:r>
+      <w:r>
+        <w:rPr>
+          <w:rFonts w:ascii="Garamond" w:hAnsi="Garamond"/>
+          <w:bCs/>
+          <w:color w:val="auto"/>
+        </w:rPr>
+        <w:t xml:space="preserve">perception, controls and V2X </w:t>
+      </w:r>
+      <w:r>
+        <w:rPr>
+          <w:rFonts w:ascii="Garamond" w:hAnsi="Garamond"/>
+          <w:bCs/>
+          <w:color w:val="auto"/>
+        </w:rPr>
+        <w:t>algorithm</w:t>
+      </w:r>
+      <w:r>
+        <w:rPr>
+          <w:rFonts w:ascii="Garamond" w:hAnsi="Garamond"/>
+          <w:bCs/>
+          <w:color w:val="auto"/>
+        </w:rPr>
+        <w:t xml:space="preserve"> development</w:t>
+      </w:r>
+      <w:r>
+        <w:rPr>
+          <w:rFonts w:ascii="Garamond" w:hAnsi="Garamond"/>
+          <w:bCs/>
+          <w:color w:val="auto"/>
+        </w:rPr>
+        <w:t xml:space="preserve"> </w:t>
+      </w:r>
+      <w:r>
+        <w:rPr>
+          <w:rStyle w:val="Hyperlink"/>
+          <w:rFonts w:ascii="Garamond" w:hAnsi="Garamond"/>
+          <w:bCs/>
+          <w:color w:val="auto"/>
+          <w:u w:val="none"/>
+        </w:rPr>
+        <w:t xml:space="preserve">using </w:t>
+      </w:r>
+      <w:r>
+        <w:rPr>
+          <w:rStyle w:val="Hyperlink"/>
+          <w:rFonts w:ascii="Garamond" w:hAnsi="Garamond"/>
+          <w:b/>
+          <w:color w:val="auto"/>
+          <w:u w:val="none"/>
+        </w:rPr>
+        <w:t>ROS</w:t>
+      </w:r>
+      <w:r>
+        <w:rPr>
+          <w:rStyle w:val="Hyperlink"/>
+          <w:rFonts w:ascii="Garamond" w:hAnsi="Garamond"/>
+          <w:bCs/>
+          <w:color w:val="auto"/>
+          <w:u w:val="none"/>
+        </w:rPr>
+        <w:t xml:space="preserve"> based architecture in </w:t>
+      </w:r>
+      <w:r>
+        <w:rPr>
+          <w:rStyle w:val="Hyperlink"/>
+          <w:rFonts w:ascii="Garamond" w:hAnsi="Garamond"/>
+          <w:b/>
+          <w:color w:val="auto"/>
+          <w:u w:val="none"/>
+        </w:rPr>
+        <w:t>Python</w:t>
+      </w:r>
+      <w:r>
+        <w:rPr>
+          <w:rStyle w:val="Hyperlink"/>
+          <w:rFonts w:ascii="Garamond" w:hAnsi="Garamond"/>
+          <w:bCs/>
+          <w:color w:val="auto"/>
+          <w:u w:val="none"/>
         </w:rPr>
         <w:t xml:space="preserve"> and </w:t>
       </w:r>
       <w:r>
         <w:rPr>
-          <w:rFonts w:ascii="Garamond" w:hAnsi="Garamond"/>
-          <w:b/>
-          <w:color w:val="auto"/>
-        </w:rPr>
-        <w:t>Gitlab CI</w:t>
-      </w:r>
-      <w:r>
-        <w:rPr>
-          <w:rFonts w:ascii="Garamond" w:hAnsi="Garamond"/>
-          <w:bCs/>
-          <w:color w:val="auto"/>
+          <w:rStyle w:val="Hyperlink"/>
+          <w:rFonts w:ascii="Garamond" w:hAnsi="Garamond"/>
+          <w:b/>
+          <w:color w:val="auto"/>
+          <w:u w:val="none"/>
+        </w:rPr>
+        <w:t>C++</w:t>
+      </w:r>
+      <w:r>
+        <w:rPr>
+          <w:rStyle w:val="Hyperlink"/>
+          <w:rFonts w:ascii="Garamond" w:hAnsi="Garamond"/>
+          <w:bCs/>
+          <w:color w:val="auto"/>
+          <w:u w:val="none"/>
         </w:rPr>
         <w:t>.</w:t>
       </w:r>
       <w:r>
         <w:rPr>
-          <w:rFonts w:ascii="Garamond" w:hAnsi="Garamond"/>
-          <w:bCs/>
-          <w:color w:val="auto"/>
+          <w:rStyle w:val="Hyperlink"/>
+          <w:rFonts w:ascii="Garamond" w:hAnsi="Garamond"/>
+          <w:bCs/>
+          <w:color w:val="auto"/>
+          <w:u w:val="none"/>
         </w:rPr>
         <w:t xml:space="preserve"> </w:t>
       </w:r>
@@ -1059,76 +1121,118 @@
         </w:numPr>
         <w:spacing w:line="252" w:lineRule="auto"/>
         <w:rPr>
-          <w:rStyle w:val="Hyperlink"/>
-          <w:rFonts w:ascii="Garamond" w:hAnsi="Garamond"/>
-          <w:bCs/>
-          <w:color w:val="auto"/>
-          <w:u w:val="none"/>
-        </w:rPr>
-      </w:pPr>
-      <w:r>
-        <w:rPr>
-          <w:rFonts w:ascii="Garamond" w:hAnsi="Garamond"/>
-          <w:bCs/>
-          <w:color w:val="auto"/>
-        </w:rPr>
-        <w:t xml:space="preserve">Achieved near 25% increase in </w:t>
-      </w:r>
-      <w:r>
-        <w:rPr>
-          <w:rFonts w:ascii="Garamond" w:hAnsi="Garamond"/>
-          <w:bCs/>
-          <w:color w:val="auto"/>
-        </w:rPr>
-        <w:t>tracking</w:t>
-      </w:r>
-      <w:r>
-        <w:rPr>
-          <w:rFonts w:ascii="Garamond" w:hAnsi="Garamond"/>
-          <w:bCs/>
-          <w:color w:val="auto"/>
-        </w:rPr>
-        <w:t xml:space="preserve"> accuracy </w:t>
-      </w:r>
-      <w:r>
-        <w:rPr>
-          <w:rFonts w:ascii="Garamond" w:hAnsi="Garamond"/>
-          <w:bCs/>
-          <w:color w:val="auto"/>
-        </w:rPr>
-        <w:t>from previous year through</w:t>
-      </w:r>
-      <w:r>
-        <w:rPr>
-          <w:rFonts w:ascii="Garamond" w:hAnsi="Garamond"/>
-          <w:bCs/>
+          <w:rFonts w:ascii="Garamond" w:hAnsi="Garamond"/>
+          <w:bCs/>
+          <w:color w:val="auto"/>
+        </w:rPr>
+      </w:pPr>
+      <w:r>
+        <w:rPr>
+          <w:rFonts w:ascii="Garamond" w:hAnsi="Garamond"/>
+          <w:bCs/>
+          <w:color w:val="auto"/>
+        </w:rPr>
+        <w:t xml:space="preserve">Improved </w:t>
+      </w:r>
+      <w:r>
+        <w:rPr>
+          <w:rFonts w:ascii="Garamond" w:hAnsi="Garamond"/>
+          <w:bCs/>
+          <w:color w:val="auto"/>
+        </w:rPr>
+        <w:t>codebase quality</w:t>
+      </w:r>
+      <w:r>
+        <w:rPr>
+          <w:rFonts w:ascii="Garamond" w:hAnsi="Garamond"/>
+          <w:bCs/>
+          <w:color w:val="auto"/>
+        </w:rPr>
+        <w:t xml:space="preserve"> through development of scalable </w:t>
+      </w:r>
+      <w:r>
+        <w:rPr>
+          <w:rFonts w:ascii="Garamond" w:hAnsi="Garamond"/>
+          <w:bCs/>
+          <w:color w:val="auto"/>
+        </w:rPr>
+        <w:t>testing framework</w:t>
+      </w:r>
+      <w:r>
+        <w:rPr>
+          <w:rFonts w:ascii="Garamond" w:hAnsi="Garamond"/>
+          <w:bCs/>
+          <w:color w:val="auto"/>
+        </w:rPr>
+        <w:t xml:space="preserve">. Automated tests cover unit, integration and closed loop system level testing using </w:t>
+      </w:r>
+      <w:r>
+        <w:rPr>
+          <w:rFonts w:ascii="Garamond" w:hAnsi="Garamond"/>
+          <w:b/>
+          <w:color w:val="auto"/>
+        </w:rPr>
+        <w:t>CARLA,</w:t>
+      </w:r>
+      <w:r>
+        <w:rPr>
+          <w:rFonts w:ascii="Garamond" w:hAnsi="Garamond"/>
+          <w:b/>
           <w:color w:val="auto"/>
         </w:rPr>
         <w:t xml:space="preserve"> </w:t>
       </w:r>
-      <w:r>
-        <w:rPr>
-          <w:rFonts w:ascii="Garamond" w:hAnsi="Garamond"/>
-          <w:b/>
-          <w:color w:val="auto"/>
-        </w:rPr>
-        <w:t>sensor calibration</w:t>
-      </w:r>
-      <w:r>
-        <w:rPr>
-          <w:rFonts w:ascii="Garamond" w:hAnsi="Garamond"/>
-          <w:bCs/>
-          <w:color w:val="auto"/>
-        </w:rPr>
-        <w:t xml:space="preserve"> and alternative </w:t>
-      </w:r>
-      <w:r>
-        <w:rPr>
-          <w:rFonts w:ascii="Garamond" w:hAnsi="Garamond"/>
-          <w:b/>
-          <w:color w:val="auto"/>
-        </w:rPr>
-        <w:t>sensor fusion</w:t>
+      <w:proofErr w:type="spellStart"/>
+      <w:r>
+        <w:rPr>
+          <w:rFonts w:ascii="Garamond" w:hAnsi="Garamond"/>
+          <w:b/>
+          <w:color w:val="auto"/>
+        </w:rPr>
+        <w:t>GoogleTest</w:t>
+      </w:r>
+      <w:proofErr w:type="spellEnd"/>
+      <w:r>
+        <w:rPr>
+          <w:rFonts w:ascii="Garamond" w:hAnsi="Garamond"/>
+          <w:b/>
+          <w:color w:val="auto"/>
+        </w:rPr>
+        <w:t xml:space="preserve">, </w:t>
+      </w:r>
+      <w:proofErr w:type="spellStart"/>
+      <w:r>
+        <w:rPr>
+          <w:rFonts w:ascii="Garamond" w:hAnsi="Garamond"/>
+          <w:b/>
+          <w:color w:val="auto"/>
+        </w:rPr>
+        <w:t>pytest</w:t>
+      </w:r>
+      <w:proofErr w:type="spellEnd"/>
+      <w:r>
+        <w:rPr>
+          <w:rFonts w:ascii="Garamond" w:hAnsi="Garamond"/>
+          <w:bCs/>
+          <w:color w:val="auto"/>
+        </w:rPr>
+        <w:t xml:space="preserve"> and </w:t>
+      </w:r>
+      <w:r>
+        <w:rPr>
+          <w:rFonts w:ascii="Garamond" w:hAnsi="Garamond"/>
+          <w:b/>
+          <w:color w:val="auto"/>
+        </w:rPr>
+        <w:t>Gitlab CI</w:t>
+      </w:r>
+      <w:r>
+        <w:rPr>
+          <w:rFonts w:ascii="Garamond" w:hAnsi="Garamond"/>
+          <w:bCs/>
+          <w:color w:val="auto"/>
+        </w:rPr>
+        <w:t>.</w:t>
       </w:r>
       <w:r>
         <w:rPr>
@@ -1137,62 +1241,6 @@
           <w:color w:val="auto"/>
         </w:rPr>
         <w:t xml:space="preserve"> </w:t>
-      </w:r>
-      <w:r>
-        <w:rPr>
-          <w:rFonts w:ascii="Garamond" w:hAnsi="Garamond"/>
-          <w:bCs/>
-          <w:color w:val="auto"/>
-        </w:rPr>
-        <w:t>technique</w:t>
-      </w:r>
-      <w:r>
-        <w:rPr>
-          <w:rFonts w:ascii="Garamond" w:hAnsi="Garamond"/>
-          <w:bCs/>
-          <w:color w:val="auto"/>
-        </w:rPr>
-        <w:t>s</w:t>
-      </w:r>
-      <w:r>
-        <w:rPr>
-          <w:rFonts w:ascii="Garamond" w:hAnsi="Garamond"/>
-          <w:bCs/>
-          <w:color w:val="auto"/>
-        </w:rPr>
-        <w:t xml:space="preserve">. </w:t>
-      </w:r>
-      <w:r>
-        <w:rPr>
-          <w:rFonts w:ascii="Garamond" w:hAnsi="Garamond"/>
-          <w:bCs/>
-          <w:color w:val="auto"/>
-        </w:rPr>
-        <w:t>Accuracy measured</w:t>
-      </w:r>
-      <w:r>
-        <w:rPr>
-          <w:rFonts w:ascii="Garamond" w:hAnsi="Garamond"/>
-          <w:bCs/>
-          <w:color w:val="auto"/>
-        </w:rPr>
-        <w:t xml:space="preserve"> </w:t>
-      </w:r>
-      <w:r>
-        <w:rPr>
-          <w:rFonts w:ascii="Garamond" w:hAnsi="Garamond"/>
-          <w:bCs/>
-          <w:color w:val="auto"/>
-        </w:rPr>
-        <w:t xml:space="preserve">against real-world ground truth collected </w:t>
-      </w:r>
-      <w:r>
-        <w:rPr>
-          <w:rFonts w:ascii="Garamond" w:hAnsi="Garamond"/>
-          <w:bCs/>
-          <w:color w:val="auto"/>
-        </w:rPr>
-        <w:t>using OxTS hardware.</w:t>
       </w:r>
     </w:p>
     <w:p>
@@ -1204,212 +1252,142 @@
         </w:numPr>
         <w:spacing w:line="252" w:lineRule="auto"/>
         <w:rPr>
-          <w:rFonts w:ascii="Garamond" w:hAnsi="Garamond"/>
-          <w:bCs/>
-          <w:color w:val="auto"/>
-        </w:rPr>
-      </w:pPr>
-      <w:r>
-        <w:rPr>
           <w:rStyle w:val="Hyperlink"/>
           <w:rFonts w:ascii="Garamond" w:hAnsi="Garamond"/>
           <w:bCs/>
           <w:color w:val="auto"/>
           <w:u w:val="none"/>
         </w:rPr>
-        <w:t xml:space="preserve">Ensured vehicle performance met engineering standards through </w:t>
-      </w:r>
-      <w:r>
-        <w:rPr>
-          <w:rStyle w:val="Hyperlink"/>
-          <w:rFonts w:ascii="Garamond" w:hAnsi="Garamond"/>
-          <w:bCs/>
-          <w:color w:val="auto"/>
-          <w:u w:val="none"/>
-        </w:rPr>
-        <w:t xml:space="preserve">vehicle-in-the-loop tests on local track. Gained proficiency with </w:t>
-      </w:r>
-      <w:r>
-        <w:rPr>
-          <w:rStyle w:val="Hyperlink"/>
-          <w:rFonts w:ascii="Garamond" w:hAnsi="Garamond"/>
-          <w:b/>
-          <w:color w:val="auto"/>
-          <w:u w:val="none"/>
-        </w:rPr>
-        <w:t xml:space="preserve">CAN </w:t>
-      </w:r>
-      <w:r>
-        <w:rPr>
-          <w:rStyle w:val="Hyperlink"/>
-          <w:rFonts w:ascii="Garamond" w:hAnsi="Garamond"/>
-          <w:bCs/>
-          <w:color w:val="auto"/>
-          <w:u w:val="none"/>
-        </w:rPr>
-        <w:t xml:space="preserve">interfacing, sensor calibration and controller debugging using </w:t>
-      </w:r>
-      <w:r>
-        <w:rPr>
-          <w:rFonts w:ascii="Garamond" w:hAnsi="Garamond"/>
-          <w:b/>
-          <w:bCs/>
-          <w:color w:val="auto"/>
-          <w:sz w:val="22"/>
-          <w:szCs w:val="28"/>
-        </w:rPr>
-        <w:t>dSPACE ControlDesk</w:t>
-      </w:r>
-      <w:r>
-        <w:rPr>
-          <w:rFonts w:ascii="Garamond" w:hAnsi="Garamond"/>
-          <w:color w:val="auto"/>
-          <w:sz w:val="22"/>
-          <w:szCs w:val="28"/>
-        </w:rPr>
-        <w:t>.</w:t>
-      </w:r>
-    </w:p>
-    <w:p>
-      <w:pPr>
-        <w:pStyle w:val="Default"/>
-        <w:spacing w:line="252" w:lineRule="auto"/>
-        <w:rPr>
-          <w:rFonts w:ascii="Garamond" w:hAnsi="Garamond"/>
-          <w:bCs/>
-          <w:color w:val="auto"/>
-        </w:rPr>
-      </w:pPr>
-    </w:p>
-    <w:p>
-      <w:pPr>
-        <w:pStyle w:val="Default"/>
-        <w:spacing w:line="252" w:lineRule="auto"/>
-        <w:rPr>
-          <w:rFonts w:ascii="Garamond" w:hAnsi="Garamond"/>
-          <w:bCs/>
-          <w:i/>
-          <w:color w:val="auto"/>
-        </w:rPr>
-      </w:pPr>
-      <w:r>
-        <w:rPr>
-          <w:rFonts w:ascii="Garamond" w:hAnsi="Garamond"/>
-          <w:bCs/>
-          <w:i/>
-          <w:color w:val="auto"/>
-        </w:rPr>
-        <w:t>Project Manager</w:t>
-      </w:r>
-      <w:r>
-        <w:rPr>
-          <w:rFonts w:ascii="Garamond" w:hAnsi="Garamond"/>
-          <w:bCs/>
-          <w:i/>
-          <w:color w:val="auto"/>
-        </w:rPr>
-        <w:tab/>
-      </w:r>
-      <w:r>
-        <w:rPr>
-          <w:rFonts w:ascii="Garamond" w:hAnsi="Garamond"/>
-          <w:bCs/>
-          <w:i/>
-          <w:color w:val="auto"/>
-        </w:rPr>
-        <w:tab/>
-      </w:r>
-      <w:r>
-        <w:rPr>
-          <w:rFonts w:ascii="Garamond" w:hAnsi="Garamond"/>
-          <w:bCs/>
-          <w:i/>
-          <w:color w:val="auto"/>
-        </w:rPr>
-        <w:tab/>
-      </w:r>
-      <w:r>
-        <w:rPr>
-          <w:rFonts w:ascii="Garamond" w:hAnsi="Garamond"/>
-          <w:bCs/>
-          <w:i/>
-          <w:color w:val="auto"/>
-        </w:rPr>
-        <w:tab/>
-      </w:r>
-      <w:r>
-        <w:rPr>
-          <w:rFonts w:ascii="Garamond" w:hAnsi="Garamond"/>
-          <w:bCs/>
-          <w:i/>
-          <w:color w:val="auto"/>
-        </w:rPr>
-        <w:tab/>
-      </w:r>
-      <w:r>
-        <w:rPr>
-          <w:rFonts w:ascii="Garamond" w:hAnsi="Garamond"/>
-          <w:bCs/>
-          <w:i/>
-          <w:color w:val="auto"/>
-        </w:rPr>
-        <w:tab/>
-      </w:r>
-      <w:r>
-        <w:rPr>
-          <w:rFonts w:ascii="Garamond" w:hAnsi="Garamond"/>
-          <w:bCs/>
-          <w:i/>
-          <w:color w:val="auto"/>
-        </w:rPr>
-        <w:tab/>
-        <w:t xml:space="preserve">     </w:t>
-      </w:r>
-      <w:r>
-        <w:rPr>
-          <w:rFonts w:ascii="Garamond" w:hAnsi="Garamond"/>
-          <w:bCs/>
-          <w:i/>
-          <w:color w:val="auto"/>
-        </w:rPr>
-        <w:tab/>
-        <w:t xml:space="preserve">    </w:t>
-      </w:r>
-      <w:r>
-        <w:rPr>
-          <w:rFonts w:ascii="Garamond" w:hAnsi="Garamond"/>
-          <w:bCs/>
-          <w:i/>
-          <w:color w:val="auto"/>
-        </w:rPr>
-        <w:tab/>
-      </w:r>
-      <w:r>
-        <w:rPr>
-          <w:rFonts w:ascii="Garamond" w:hAnsi="Garamond"/>
-          <w:bCs/>
-          <w:i/>
-          <w:color w:val="auto"/>
-        </w:rPr>
-        <w:tab/>
-      </w:r>
-      <w:r>
-        <w:rPr>
-          <w:rFonts w:ascii="Garamond" w:hAnsi="Garamond"/>
-          <w:bCs/>
-          <w:i/>
-          <w:color w:val="auto"/>
-        </w:rPr>
-        <w:tab/>
-      </w:r>
-      <w:r>
-        <w:rPr>
-          <w:rFonts w:ascii="Garamond" w:hAnsi="Garamond"/>
-          <w:bCs/>
-          <w:i/>
-          <w:color w:val="auto"/>
-        </w:rPr>
-        <w:tab/>
+      </w:pPr>
+      <w:r>
+        <w:rPr>
+          <w:rFonts w:ascii="Garamond" w:hAnsi="Garamond"/>
+          <w:bCs/>
+          <w:color w:val="auto"/>
+        </w:rPr>
+        <w:t xml:space="preserve">Achieved near 25% increase in </w:t>
+      </w:r>
+      <w:r>
+        <w:rPr>
+          <w:rFonts w:ascii="Garamond" w:hAnsi="Garamond"/>
+          <w:bCs/>
+          <w:color w:val="auto"/>
+        </w:rPr>
+        <w:t>tracking</w:t>
+      </w:r>
+      <w:r>
+        <w:rPr>
+          <w:rFonts w:ascii="Garamond" w:hAnsi="Garamond"/>
+          <w:bCs/>
+          <w:color w:val="auto"/>
+        </w:rPr>
+        <w:t xml:space="preserve"> accuracy </w:t>
+      </w:r>
+      <w:r>
+        <w:rPr>
+          <w:rFonts w:ascii="Garamond" w:hAnsi="Garamond"/>
+          <w:bCs/>
+          <w:color w:val="auto"/>
+        </w:rPr>
+        <w:t>from previous year through</w:t>
+      </w:r>
+      <w:r>
+        <w:rPr>
+          <w:rFonts w:ascii="Garamond" w:hAnsi="Garamond"/>
+          <w:bCs/>
+          <w:color w:val="auto"/>
+        </w:rPr>
+        <w:t xml:space="preserve"> alternative </w:t>
+      </w:r>
+      <w:r>
+        <w:rPr>
+          <w:rFonts w:ascii="Garamond" w:hAnsi="Garamond"/>
+          <w:b/>
+          <w:color w:val="auto"/>
+        </w:rPr>
+        <w:t>sensor fusion</w:t>
+      </w:r>
+      <w:r>
+        <w:rPr>
+          <w:rFonts w:ascii="Garamond" w:hAnsi="Garamond"/>
+          <w:bCs/>
+          <w:color w:val="auto"/>
+        </w:rPr>
+        <w:t xml:space="preserve"> </w:t>
+      </w:r>
+      <w:r>
+        <w:rPr>
+          <w:rFonts w:ascii="Garamond" w:hAnsi="Garamond"/>
+          <w:bCs/>
+          <w:color w:val="auto"/>
+        </w:rPr>
+        <w:t>technique</w:t>
+      </w:r>
+      <w:r>
+        <w:rPr>
+          <w:rFonts w:ascii="Garamond" w:hAnsi="Garamond"/>
+          <w:bCs/>
+          <w:color w:val="auto"/>
+        </w:rPr>
+        <w:t>s</w:t>
+      </w:r>
+      <w:r>
+        <w:rPr>
+          <w:rFonts w:ascii="Garamond" w:hAnsi="Garamond"/>
+          <w:bCs/>
+          <w:color w:val="auto"/>
+        </w:rPr>
+        <w:t xml:space="preserve">. </w:t>
+      </w:r>
+      <w:r>
+        <w:rPr>
+          <w:rFonts w:ascii="Garamond" w:hAnsi="Garamond"/>
+          <w:bCs/>
+          <w:color w:val="auto"/>
+        </w:rPr>
+        <w:t>Accuracy measured</w:t>
+      </w:r>
+      <w:r>
+        <w:rPr>
+          <w:rFonts w:ascii="Garamond" w:hAnsi="Garamond"/>
+          <w:bCs/>
+          <w:color w:val="auto"/>
+        </w:rPr>
+        <w:t xml:space="preserve"> </w:t>
+      </w:r>
+      <w:r>
+        <w:rPr>
+          <w:rFonts w:ascii="Garamond" w:hAnsi="Garamond"/>
+          <w:bCs/>
+          <w:color w:val="auto"/>
+        </w:rPr>
+        <w:t xml:space="preserve">against real-world ground truth collected </w:t>
+      </w:r>
+      <w:r>
+        <w:rPr>
+          <w:rFonts w:ascii="Garamond" w:hAnsi="Garamond"/>
+          <w:bCs/>
+          <w:color w:val="auto"/>
+        </w:rPr>
+        <w:t xml:space="preserve">using </w:t>
+      </w:r>
+      <w:proofErr w:type="spellStart"/>
+      <w:r>
+        <w:rPr>
+          <w:rFonts w:ascii="Garamond" w:hAnsi="Garamond"/>
+          <w:bCs/>
+          <w:color w:val="auto"/>
+        </w:rPr>
+        <w:t>OxTS</w:t>
+      </w:r>
+      <w:proofErr w:type="spellEnd"/>
+      <w:r>
+        <w:rPr>
+          <w:rFonts w:ascii="Garamond" w:hAnsi="Garamond"/>
+          <w:bCs/>
+          <w:color w:val="auto"/>
+        </w:rPr>
+        <w:t xml:space="preserve"> hardware.</w:t>
       </w:r>
     </w:p>
     <w:p>
@@ -1428,155 +1406,253 @@
       </w:pPr>
       <w:r>
         <w:rPr>
-          <w:rFonts w:ascii="Garamond" w:hAnsi="Garamond"/>
-          <w:bCs/>
-          <w:color w:val="auto"/>
-        </w:rPr>
-        <w:t xml:space="preserve">Met all baseline development goals </w:t>
-      </w:r>
-      <w:r>
-        <w:rPr>
-          <w:rFonts w:ascii="Garamond" w:hAnsi="Garamond"/>
-          <w:bCs/>
-          <w:color w:val="auto"/>
-        </w:rPr>
-        <w:t xml:space="preserve">using </w:t>
-      </w:r>
-      <w:r>
-        <w:rPr>
-          <w:rFonts w:ascii="Garamond" w:hAnsi="Garamond"/>
-          <w:b/>
-          <w:color w:val="auto"/>
-        </w:rPr>
-        <w:t>A</w:t>
-      </w:r>
-      <w:r>
-        <w:rPr>
-          <w:rFonts w:ascii="Garamond" w:hAnsi="Garamond"/>
-          <w:b/>
-          <w:color w:val="auto"/>
-        </w:rPr>
-        <w:t>gile</w:t>
-      </w:r>
-      <w:r>
-        <w:rPr>
-          <w:rFonts w:ascii="Garamond" w:hAnsi="Garamond"/>
-          <w:bCs/>
-          <w:color w:val="auto"/>
+          <w:rStyle w:val="Hyperlink"/>
+          <w:rFonts w:ascii="Garamond" w:hAnsi="Garamond"/>
+          <w:bCs/>
+          <w:color w:val="auto"/>
+          <w:u w:val="none"/>
+        </w:rPr>
+        <w:t xml:space="preserve">Ensured vehicle performance met engineering standards through </w:t>
+      </w:r>
+      <w:r>
+        <w:rPr>
+          <w:rStyle w:val="Hyperlink"/>
+          <w:rFonts w:ascii="Garamond" w:hAnsi="Garamond"/>
+          <w:bCs/>
+          <w:color w:val="auto"/>
+          <w:u w:val="none"/>
+        </w:rPr>
+        <w:t xml:space="preserve">vehicle-in-the-loop tests on local track. Gained proficiency with </w:t>
+      </w:r>
+      <w:r>
+        <w:rPr>
+          <w:rStyle w:val="Hyperlink"/>
+          <w:rFonts w:ascii="Garamond" w:hAnsi="Garamond"/>
+          <w:b/>
+          <w:color w:val="auto"/>
+          <w:u w:val="none"/>
+        </w:rPr>
+        <w:t xml:space="preserve">CAN </w:t>
+      </w:r>
+      <w:r>
+        <w:rPr>
+          <w:rStyle w:val="Hyperlink"/>
+          <w:rFonts w:ascii="Garamond" w:hAnsi="Garamond"/>
+          <w:bCs/>
+          <w:color w:val="auto"/>
+          <w:u w:val="none"/>
+        </w:rPr>
+        <w:t xml:space="preserve">interfacing, </w:t>
+      </w:r>
+      <w:r>
+        <w:rPr>
+          <w:rStyle w:val="Hyperlink"/>
+          <w:rFonts w:ascii="Garamond" w:hAnsi="Garamond"/>
+          <w:b/>
+          <w:color w:val="auto"/>
+          <w:u w:val="none"/>
+        </w:rPr>
+        <w:t>sensor calibration</w:t>
+      </w:r>
+      <w:r>
+        <w:rPr>
+          <w:rStyle w:val="Hyperlink"/>
+          <w:rFonts w:ascii="Garamond" w:hAnsi="Garamond"/>
+          <w:bCs/>
+          <w:color w:val="auto"/>
+          <w:u w:val="none"/>
+        </w:rPr>
+        <w:t xml:space="preserve"> and controller debugging using </w:t>
+      </w:r>
+      <w:proofErr w:type="spellStart"/>
+      <w:r>
+        <w:rPr>
+          <w:rFonts w:ascii="Garamond" w:hAnsi="Garamond"/>
+          <w:b/>
+          <w:bCs/>
+          <w:color w:val="auto"/>
+          <w:sz w:val="22"/>
+          <w:szCs w:val="28"/>
+        </w:rPr>
+        <w:t>dSPACE</w:t>
+      </w:r>
+      <w:proofErr w:type="spellEnd"/>
+      <w:r>
+        <w:rPr>
+          <w:rFonts w:ascii="Garamond" w:hAnsi="Garamond"/>
+          <w:b/>
+          <w:bCs/>
+          <w:color w:val="auto"/>
+          <w:sz w:val="22"/>
+          <w:szCs w:val="28"/>
         </w:rPr>
         <w:t xml:space="preserve"> </w:t>
       </w:r>
-      <w:r>
-        <w:rPr>
-          <w:rFonts w:ascii="Garamond" w:hAnsi="Garamond"/>
-          <w:bCs/>
-          <w:color w:val="auto"/>
-        </w:rPr>
-        <w:t xml:space="preserve">approach </w:t>
-      </w:r>
-      <w:r>
-        <w:rPr>
-          <w:rFonts w:ascii="Garamond" w:hAnsi="Garamond"/>
-          <w:bCs/>
-          <w:color w:val="auto"/>
-        </w:rPr>
-        <w:t>for</w:t>
-      </w:r>
-      <w:r>
-        <w:rPr>
-          <w:rFonts w:ascii="Garamond" w:hAnsi="Garamond"/>
-          <w:bCs/>
-          <w:color w:val="auto"/>
-        </w:rPr>
-        <w:t xml:space="preserve"> 40+ student</w:t>
-      </w:r>
-      <w:r>
-        <w:rPr>
-          <w:rFonts w:ascii="Garamond" w:hAnsi="Garamond"/>
-          <w:bCs/>
-          <w:color w:val="auto"/>
-        </w:rPr>
-        <w:t xml:space="preserve"> team</w:t>
-      </w:r>
-      <w:r>
-        <w:rPr>
-          <w:rFonts w:ascii="Garamond" w:hAnsi="Garamond"/>
-          <w:bCs/>
-          <w:color w:val="auto"/>
-        </w:rPr>
-        <w:t xml:space="preserve"> across 5 distinct subteams</w:t>
-      </w:r>
-      <w:r>
-        <w:rPr>
-          <w:rFonts w:ascii="Garamond" w:hAnsi="Garamond"/>
-          <w:bCs/>
-          <w:color w:val="auto"/>
-        </w:rPr>
-        <w:t xml:space="preserve"> </w:t>
-      </w:r>
-      <w:r>
-        <w:rPr>
-          <w:rFonts w:ascii="Garamond" w:hAnsi="Garamond"/>
-          <w:bCs/>
-          <w:color w:val="auto"/>
-        </w:rPr>
-        <w:t xml:space="preserve">(Automated, Controls, HMI/UX, </w:t>
-      </w:r>
-      <w:r>
-        <w:rPr>
-          <w:rFonts w:ascii="Garamond" w:hAnsi="Garamond"/>
-          <w:bCs/>
-          <w:color w:val="auto"/>
-        </w:rPr>
-        <w:t>Integration</w:t>
-      </w:r>
-      <w:r>
-        <w:rPr>
-          <w:rFonts w:ascii="Garamond" w:hAnsi="Garamond"/>
-          <w:bCs/>
-          <w:color w:val="auto"/>
-        </w:rPr>
-        <w:t>,</w:t>
-      </w:r>
-      <w:r>
-        <w:rPr>
-          <w:rFonts w:ascii="Garamond" w:hAnsi="Garamond"/>
-          <w:bCs/>
-          <w:color w:val="auto"/>
-        </w:rPr>
-        <w:t xml:space="preserve"> </w:t>
-      </w:r>
-      <w:r>
-        <w:rPr>
-          <w:rFonts w:ascii="Garamond" w:hAnsi="Garamond"/>
-          <w:bCs/>
-          <w:color w:val="auto"/>
-        </w:rPr>
-        <w:t xml:space="preserve">and </w:t>
-      </w:r>
-      <w:r>
-        <w:rPr>
-          <w:rFonts w:ascii="Garamond" w:hAnsi="Garamond"/>
-          <w:bCs/>
-          <w:color w:val="auto"/>
-        </w:rPr>
-        <w:t>Communications) in yearlong competition cycle</w:t>
-      </w:r>
-      <w:r>
-        <w:rPr>
-          <w:rFonts w:ascii="Garamond" w:hAnsi="Garamond"/>
-          <w:bCs/>
-          <w:color w:val="auto"/>
+      <w:proofErr w:type="spellStart"/>
+      <w:r>
+        <w:rPr>
+          <w:rFonts w:ascii="Garamond" w:hAnsi="Garamond"/>
+          <w:b/>
+          <w:bCs/>
+          <w:color w:val="auto"/>
+          <w:sz w:val="22"/>
+          <w:szCs w:val="28"/>
+        </w:rPr>
+        <w:t>ControlDesk</w:t>
+      </w:r>
+      <w:proofErr w:type="spellEnd"/>
+      <w:r>
+        <w:rPr>
+          <w:rFonts w:ascii="Garamond" w:hAnsi="Garamond"/>
+          <w:color w:val="auto"/>
+          <w:sz w:val="22"/>
+          <w:szCs w:val="28"/>
         </w:rPr>
         <w:t>.</w:t>
       </w:r>
-      <w:r>
-        <w:rPr>
-          <w:rFonts w:ascii="Garamond" w:hAnsi="Garamond"/>
-          <w:bCs/>
-          <w:color w:val="auto"/>
-        </w:rPr>
-        <w:t xml:space="preserve"> </w:t>
+    </w:p>
+    <w:p>
+      <w:pPr>
+        <w:pStyle w:val="Default"/>
+        <w:spacing w:line="252" w:lineRule="auto"/>
+        <w:rPr>
+          <w:rFonts w:ascii="Garamond" w:hAnsi="Garamond"/>
+          <w:bCs/>
+          <w:color w:val="auto"/>
+          <w:sz w:val="20"/>
+          <w:szCs w:val="20"/>
+        </w:rPr>
+      </w:pPr>
+    </w:p>
+    <w:p>
+      <w:pPr>
+        <w:pStyle w:val="Default"/>
+        <w:spacing w:line="252" w:lineRule="auto"/>
+        <w:rPr>
+          <w:rFonts w:ascii="Garamond" w:hAnsi="Garamond"/>
+          <w:bCs/>
+          <w:i/>
+          <w:color w:val="auto"/>
+        </w:rPr>
+      </w:pPr>
+      <w:r>
+        <w:rPr>
+          <w:rFonts w:ascii="Garamond" w:hAnsi="Garamond"/>
+          <w:bCs/>
+          <w:i/>
+          <w:color w:val="auto"/>
+        </w:rPr>
+        <w:t>Project Manager</w:t>
+      </w:r>
+      <w:r>
+        <w:rPr>
+          <w:rFonts w:ascii="Garamond" w:hAnsi="Garamond"/>
+          <w:bCs/>
+          <w:i/>
+          <w:color w:val="auto"/>
+        </w:rPr>
+        <w:tab/>
+      </w:r>
+      <w:r>
+        <w:rPr>
+          <w:rFonts w:ascii="Garamond" w:hAnsi="Garamond"/>
+          <w:bCs/>
+          <w:i/>
+          <w:color w:val="auto"/>
+        </w:rPr>
+        <w:tab/>
+      </w:r>
+      <w:r>
+        <w:rPr>
+          <w:rFonts w:ascii="Garamond" w:hAnsi="Garamond"/>
+          <w:bCs/>
+          <w:i/>
+          <w:color w:val="auto"/>
+        </w:rPr>
+        <w:tab/>
+      </w:r>
+      <w:r>
+        <w:rPr>
+          <w:rFonts w:ascii="Garamond" w:hAnsi="Garamond"/>
+          <w:bCs/>
+          <w:i/>
+          <w:color w:val="auto"/>
+        </w:rPr>
+        <w:tab/>
+      </w:r>
+      <w:r>
+        <w:rPr>
+          <w:rFonts w:ascii="Garamond" w:hAnsi="Garamond"/>
+          <w:bCs/>
+          <w:i/>
+          <w:color w:val="auto"/>
+        </w:rPr>
+        <w:tab/>
+      </w:r>
+      <w:r>
+        <w:rPr>
+          <w:rFonts w:ascii="Garamond" w:hAnsi="Garamond"/>
+          <w:bCs/>
+          <w:i/>
+          <w:color w:val="auto"/>
+        </w:rPr>
+        <w:tab/>
+      </w:r>
+      <w:r>
+        <w:rPr>
+          <w:rFonts w:ascii="Garamond" w:hAnsi="Garamond"/>
+          <w:bCs/>
+          <w:i/>
+          <w:color w:val="auto"/>
+        </w:rPr>
+        <w:tab/>
+        <w:t xml:space="preserve">     </w:t>
+      </w:r>
+      <w:r>
+        <w:rPr>
+          <w:rFonts w:ascii="Garamond" w:hAnsi="Garamond"/>
+          <w:bCs/>
+          <w:i/>
+          <w:color w:val="auto"/>
+        </w:rPr>
+        <w:tab/>
+        <w:t xml:space="preserve">    </w:t>
+      </w:r>
+      <w:r>
+        <w:rPr>
+          <w:rFonts w:ascii="Garamond" w:hAnsi="Garamond"/>
+          <w:bCs/>
+          <w:i/>
+          <w:color w:val="auto"/>
+        </w:rPr>
+        <w:tab/>
+      </w:r>
+      <w:r>
+        <w:rPr>
+          <w:rFonts w:ascii="Garamond" w:hAnsi="Garamond"/>
+          <w:bCs/>
+          <w:i/>
+          <w:color w:val="auto"/>
+        </w:rPr>
+        <w:tab/>
+      </w:r>
+      <w:r>
+        <w:rPr>
+          <w:rFonts w:ascii="Garamond" w:hAnsi="Garamond"/>
+          <w:bCs/>
+          <w:i/>
+          <w:color w:val="auto"/>
+        </w:rPr>
+        <w:tab/>
+      </w:r>
+      <w:r>
+        <w:rPr>
+          <w:rFonts w:ascii="Garamond" w:hAnsi="Garamond"/>
+          <w:bCs/>
+          <w:i/>
+          <w:color w:val="auto"/>
+        </w:rPr>
+        <w:tab/>
       </w:r>
     </w:p>
     <w:p>
@@ -1599,39 +1675,31 @@
           <w:bCs/>
           <w:color w:val="auto"/>
         </w:rPr>
-        <w:t xml:space="preserve">Improved </w:t>
-      </w:r>
-      <w:r>
-        <w:rPr>
-          <w:rFonts w:ascii="Garamond" w:hAnsi="Garamond"/>
-          <w:bCs/>
-          <w:color w:val="auto"/>
-        </w:rPr>
-        <w:t xml:space="preserve">inter-team </w:t>
-      </w:r>
-      <w:r>
-        <w:rPr>
-          <w:rFonts w:ascii="Garamond" w:hAnsi="Garamond"/>
-          <w:bCs/>
-          <w:color w:val="auto"/>
-        </w:rPr>
-        <w:t xml:space="preserve">transparency of </w:t>
-      </w:r>
-      <w:r>
-        <w:rPr>
-          <w:rFonts w:ascii="Garamond" w:hAnsi="Garamond"/>
-          <w:bCs/>
-          <w:color w:val="auto"/>
-        </w:rPr>
-        <w:t xml:space="preserve">work tracking </w:t>
-      </w:r>
-      <w:r>
-        <w:rPr>
-          <w:rFonts w:ascii="Garamond" w:hAnsi="Garamond"/>
-          <w:bCs/>
-          <w:color w:val="auto"/>
-        </w:rPr>
-        <w:t>by developing custom</w:t>
+        <w:t xml:space="preserve">Met all baseline development goals </w:t>
+      </w:r>
+      <w:r>
+        <w:rPr>
+          <w:rFonts w:ascii="Garamond" w:hAnsi="Garamond"/>
+          <w:bCs/>
+          <w:color w:val="auto"/>
+        </w:rPr>
+        <w:t xml:space="preserve">using </w:t>
+      </w:r>
+      <w:r>
+        <w:rPr>
+          <w:rFonts w:ascii="Garamond" w:hAnsi="Garamond"/>
+          <w:b/>
+          <w:color w:val="auto"/>
+        </w:rPr>
+        <w:t>A</w:t>
+      </w:r>
+      <w:r>
+        <w:rPr>
+          <w:rFonts w:ascii="Garamond" w:hAnsi="Garamond"/>
+          <w:b/>
+          <w:color w:val="auto"/>
+        </w:rPr>
+        <w:t>gile</w:t>
       </w:r>
       <w:r>
         <w:rPr>
@@ -1647,23 +1715,121 @@
           <w:bCs/>
           <w:color w:val="auto"/>
         </w:rPr>
-        <w:t>team-wide dashboard</w:t>
-      </w:r>
-      <w:r>
-        <w:rPr>
-          <w:rFonts w:ascii="Garamond" w:hAnsi="Garamond"/>
-          <w:bCs/>
-          <w:color w:val="auto"/>
-        </w:rPr>
-        <w:t xml:space="preserve"> using </w:t>
-      </w:r>
-      <w:r>
-        <w:rPr>
-          <w:rFonts w:ascii="Garamond" w:hAnsi="Garamond"/>
-          <w:b/>
-          <w:color w:val="auto"/>
-        </w:rPr>
-        <w:t>Python</w:t>
+        <w:t xml:space="preserve">approach </w:t>
+      </w:r>
+      <w:r>
+        <w:rPr>
+          <w:rFonts w:ascii="Garamond" w:hAnsi="Garamond"/>
+          <w:bCs/>
+          <w:color w:val="auto"/>
+        </w:rPr>
+        <w:t>for</w:t>
+      </w:r>
+      <w:r>
+        <w:rPr>
+          <w:rFonts w:ascii="Garamond" w:hAnsi="Garamond"/>
+          <w:bCs/>
+          <w:color w:val="auto"/>
+        </w:rPr>
+        <w:t xml:space="preserve"> 40+ student</w:t>
+      </w:r>
+      <w:r>
+        <w:rPr>
+          <w:rFonts w:ascii="Garamond" w:hAnsi="Garamond"/>
+          <w:bCs/>
+          <w:color w:val="auto"/>
+        </w:rPr>
+        <w:t xml:space="preserve"> team</w:t>
+      </w:r>
+      <w:r>
+        <w:rPr>
+          <w:rFonts w:ascii="Garamond" w:hAnsi="Garamond"/>
+          <w:bCs/>
+          <w:color w:val="auto"/>
+        </w:rPr>
+        <w:t xml:space="preserve"> across 5 distinct </w:t>
+      </w:r>
+      <w:proofErr w:type="spellStart"/>
+      <w:r>
+        <w:rPr>
+          <w:rFonts w:ascii="Garamond" w:hAnsi="Garamond"/>
+          <w:bCs/>
+          <w:color w:val="auto"/>
+        </w:rPr>
+        <w:t>subteams</w:t>
+      </w:r>
+      <w:proofErr w:type="spellEnd"/>
+      <w:r>
+        <w:rPr>
+          <w:rFonts w:ascii="Garamond" w:hAnsi="Garamond"/>
+          <w:bCs/>
+          <w:color w:val="auto"/>
+        </w:rPr>
+        <w:t xml:space="preserve"> </w:t>
+      </w:r>
+      <w:r>
+        <w:rPr>
+          <w:rFonts w:ascii="Garamond" w:hAnsi="Garamond"/>
+          <w:bCs/>
+          <w:color w:val="auto"/>
+        </w:rPr>
+        <w:t xml:space="preserve">(Automated, Controls, </w:t>
+      </w:r>
+      <w:r>
+        <w:rPr>
+          <w:rFonts w:ascii="Garamond" w:hAnsi="Garamond"/>
+          <w:bCs/>
+          <w:color w:val="auto"/>
+        </w:rPr>
+        <w:t>UI</w:t>
+      </w:r>
+      <w:r>
+        <w:rPr>
+          <w:rFonts w:ascii="Garamond" w:hAnsi="Garamond"/>
+          <w:bCs/>
+          <w:color w:val="auto"/>
+        </w:rPr>
+        <w:t xml:space="preserve">/UX, </w:t>
+      </w:r>
+      <w:r>
+        <w:rPr>
+          <w:rFonts w:ascii="Garamond" w:hAnsi="Garamond"/>
+          <w:bCs/>
+          <w:color w:val="auto"/>
+        </w:rPr>
+        <w:t>Integration</w:t>
+      </w:r>
+      <w:r>
+        <w:rPr>
+          <w:rFonts w:ascii="Garamond" w:hAnsi="Garamond"/>
+          <w:bCs/>
+          <w:color w:val="auto"/>
+        </w:rPr>
+        <w:t>,</w:t>
+      </w:r>
+      <w:r>
+        <w:rPr>
+          <w:rFonts w:ascii="Garamond" w:hAnsi="Garamond"/>
+          <w:bCs/>
+          <w:color w:val="auto"/>
+        </w:rPr>
+        <w:t xml:space="preserve"> </w:t>
+      </w:r>
+      <w:r>
+        <w:rPr>
+          <w:rFonts w:ascii="Garamond" w:hAnsi="Garamond"/>
+          <w:bCs/>
+          <w:color w:val="auto"/>
+        </w:rPr>
+        <w:t xml:space="preserve">and </w:t>
+      </w:r>
+      <w:r>
+        <w:rPr>
+          <w:rFonts w:ascii="Garamond" w:hAnsi="Garamond"/>
+          <w:bCs/>
+          <w:color w:val="auto"/>
+        </w:rPr>
+        <w:t>Communications) in yearlong competition cycle</w:t>
       </w:r>
       <w:r>
         <w:rPr>
@@ -1673,348 +1839,13 @@
         </w:rPr>
         <w:t>.</w:t>
       </w:r>
-    </w:p>
-    <w:p>
-      <w:pPr>
-        <w:pStyle w:val="Default"/>
-        <w:spacing w:line="252" w:lineRule="auto"/>
-        <w:rPr>
-          <w:rFonts w:ascii="Garamond" w:hAnsi="Garamond"/>
-          <w:bCs/>
-          <w:color w:val="auto"/>
-          <w:sz w:val="20"/>
-        </w:rPr>
-      </w:pPr>
-    </w:p>
-    <w:p>
-      <w:pPr>
-        <w:pStyle w:val="Default"/>
-        <w:spacing w:line="252" w:lineRule="auto"/>
-        <w:rPr>
-          <w:rFonts w:ascii="Garamond" w:hAnsi="Garamond"/>
-          <w:b/>
-          <w:bCs/>
-          <w:color w:val="auto"/>
-        </w:rPr>
-      </w:pPr>
-      <w:r>
-        <w:rPr>
-          <w:rFonts w:ascii="Garamond" w:hAnsi="Garamond"/>
-          <w:b/>
-          <w:bCs/>
-          <w:color w:val="auto"/>
-        </w:rPr>
-        <w:t>Stacktronic</w:t>
-      </w:r>
-      <w:r>
-        <w:rPr>
-          <w:rFonts w:ascii="Garamond" w:hAnsi="Garamond"/>
-          <w:b/>
-          <w:bCs/>
-          <w:color w:val="auto"/>
-        </w:rPr>
-        <w:tab/>
-      </w:r>
-      <w:r>
-        <w:rPr>
-          <w:rFonts w:ascii="Garamond" w:hAnsi="Garamond"/>
-          <w:b/>
-          <w:bCs/>
-          <w:color w:val="auto"/>
-        </w:rPr>
-        <w:tab/>
-      </w:r>
-      <w:r>
-        <w:rPr>
-          <w:rFonts w:ascii="Garamond" w:hAnsi="Garamond"/>
-          <w:b/>
-          <w:bCs/>
-          <w:color w:val="auto"/>
-        </w:rPr>
-        <w:tab/>
-      </w:r>
-      <w:r>
-        <w:rPr>
-          <w:rFonts w:ascii="Garamond" w:hAnsi="Garamond"/>
-          <w:b/>
-          <w:bCs/>
-          <w:color w:val="auto"/>
-        </w:rPr>
-        <w:tab/>
-      </w:r>
-      <w:r>
-        <w:rPr>
-          <w:rFonts w:ascii="Garamond" w:hAnsi="Garamond"/>
-          <w:b/>
-          <w:bCs/>
-          <w:color w:val="auto"/>
-        </w:rPr>
-        <w:tab/>
-      </w:r>
-      <w:r>
-        <w:rPr>
-          <w:rFonts w:ascii="Garamond" w:hAnsi="Garamond"/>
-          <w:b/>
-          <w:bCs/>
-          <w:color w:val="auto"/>
-        </w:rPr>
-        <w:tab/>
-      </w:r>
-      <w:r>
-        <w:rPr>
-          <w:rFonts w:ascii="Garamond" w:hAnsi="Garamond"/>
-          <w:b/>
-          <w:bCs/>
-          <w:color w:val="auto"/>
-        </w:rPr>
-        <w:tab/>
-      </w:r>
-      <w:r>
-        <w:rPr>
-          <w:rFonts w:ascii="Garamond" w:hAnsi="Garamond"/>
-          <w:b/>
-          <w:bCs/>
-          <w:color w:val="auto"/>
-        </w:rPr>
-        <w:tab/>
-      </w:r>
-      <w:r>
-        <w:rPr>
-          <w:rFonts w:ascii="Garamond" w:hAnsi="Garamond"/>
-          <w:b/>
-          <w:bCs/>
-          <w:color w:val="auto"/>
-        </w:rPr>
-        <w:tab/>
-      </w:r>
-      <w:r>
-        <w:rPr>
-          <w:rFonts w:ascii="Garamond" w:hAnsi="Garamond"/>
-          <w:b/>
-          <w:bCs/>
-          <w:color w:val="auto"/>
-        </w:rPr>
-        <w:t xml:space="preserve">   </w:t>
-      </w:r>
-      <w:r>
-        <w:rPr>
-          <w:rFonts w:ascii="Garamond" w:hAnsi="Garamond"/>
-          <w:b/>
-          <w:bCs/>
-          <w:color w:val="auto"/>
-        </w:rPr>
-        <w:tab/>
-        <w:t xml:space="preserve">       </w:t>
-      </w:r>
-      <w:r>
-        <w:rPr>
-          <w:rFonts w:ascii="Garamond" w:hAnsi="Garamond"/>
-          <w:b/>
-          <w:bCs/>
-          <w:color w:val="auto"/>
-        </w:rPr>
-        <w:t xml:space="preserve">    </w:t>
-      </w:r>
-      <w:r>
-        <w:rPr>
-          <w:rFonts w:ascii="Garamond" w:hAnsi="Garamond"/>
-          <w:b/>
-          <w:bCs/>
-          <w:color w:val="auto"/>
-        </w:rPr>
-        <w:t>May 2020</w:t>
-      </w:r>
-      <w:r>
-        <w:rPr>
-          <w:rFonts w:ascii="Garamond" w:hAnsi="Garamond"/>
-          <w:b/>
-          <w:bCs/>
-          <w:color w:val="auto"/>
-        </w:rPr>
-        <w:t xml:space="preserve"> – </w:t>
-      </w:r>
-      <w:r>
-        <w:rPr>
-          <w:rFonts w:ascii="Garamond" w:hAnsi="Garamond"/>
-          <w:b/>
-          <w:bCs/>
-          <w:color w:val="auto"/>
-        </w:rPr>
-        <w:t>Aug</w:t>
-      </w:r>
-      <w:r>
-        <w:rPr>
-          <w:rFonts w:ascii="Garamond" w:hAnsi="Garamond"/>
-          <w:b/>
-          <w:bCs/>
-          <w:color w:val="auto"/>
-        </w:rPr>
-        <w:t>.</w:t>
-      </w:r>
-      <w:r>
-        <w:rPr>
-          <w:rFonts w:ascii="Garamond" w:hAnsi="Garamond"/>
-          <w:b/>
+      <w:r>
+        <w:rPr>
+          <w:rFonts w:ascii="Garamond" w:hAnsi="Garamond"/>
           <w:bCs/>
           <w:color w:val="auto"/>
         </w:rPr>
         <w:t xml:space="preserve"> </w:t>
-      </w:r>
-      <w:r>
-        <w:rPr>
-          <w:rFonts w:ascii="Garamond" w:hAnsi="Garamond"/>
-          <w:b/>
-          <w:bCs/>
-          <w:color w:val="auto"/>
-        </w:rPr>
-        <w:t>2020</w:t>
-      </w:r>
-    </w:p>
-    <w:p>
-      <w:pPr>
-        <w:pStyle w:val="Default"/>
-        <w:spacing w:line="252" w:lineRule="auto"/>
-        <w:rPr>
-          <w:rFonts w:ascii="Garamond" w:hAnsi="Garamond"/>
-          <w:bCs/>
-          <w:i/>
-          <w:color w:val="auto"/>
-        </w:rPr>
-      </w:pPr>
-      <w:r>
-        <w:rPr>
-          <w:rFonts w:ascii="Garamond" w:hAnsi="Garamond"/>
-          <w:bCs/>
-          <w:i/>
-          <w:color w:val="auto"/>
-        </w:rPr>
-        <w:t xml:space="preserve">Battery Systems Intern </w:t>
-      </w:r>
-      <w:r>
-        <w:rPr>
-          <w:rFonts w:ascii="Garamond" w:hAnsi="Garamond"/>
-          <w:bCs/>
-          <w:i/>
-          <w:color w:val="auto"/>
-        </w:rPr>
-        <w:tab/>
-      </w:r>
-      <w:r>
-        <w:rPr>
-          <w:rFonts w:ascii="Garamond" w:hAnsi="Garamond"/>
-          <w:bCs/>
-          <w:i/>
-          <w:color w:val="auto"/>
-        </w:rPr>
-        <w:tab/>
-      </w:r>
-      <w:r>
-        <w:rPr>
-          <w:rFonts w:ascii="Garamond" w:hAnsi="Garamond"/>
-          <w:bCs/>
-          <w:i/>
-          <w:color w:val="auto"/>
-        </w:rPr>
-        <w:tab/>
-      </w:r>
-      <w:r>
-        <w:rPr>
-          <w:rFonts w:ascii="Garamond" w:hAnsi="Garamond"/>
-          <w:bCs/>
-          <w:i/>
-          <w:color w:val="auto"/>
-        </w:rPr>
-        <w:tab/>
-      </w:r>
-      <w:r>
-        <w:rPr>
-          <w:rFonts w:ascii="Garamond" w:hAnsi="Garamond"/>
-          <w:bCs/>
-          <w:i/>
-          <w:color w:val="auto"/>
-        </w:rPr>
-        <w:tab/>
-      </w:r>
-      <w:r>
-        <w:rPr>
-          <w:rFonts w:ascii="Garamond" w:hAnsi="Garamond"/>
-          <w:bCs/>
-          <w:i/>
-          <w:color w:val="auto"/>
-        </w:rPr>
-        <w:tab/>
-      </w:r>
-      <w:r>
-        <w:rPr>
-          <w:rFonts w:ascii="Garamond" w:hAnsi="Garamond"/>
-          <w:bCs/>
-          <w:i/>
-          <w:color w:val="auto"/>
-        </w:rPr>
-        <w:tab/>
-      </w:r>
-      <w:r>
-        <w:rPr>
-          <w:rFonts w:ascii="Garamond" w:hAnsi="Garamond"/>
-          <w:bCs/>
-          <w:i/>
-          <w:color w:val="auto"/>
-        </w:rPr>
-        <w:tab/>
-      </w:r>
-      <w:r>
-        <w:rPr>
-          <w:rFonts w:ascii="Garamond" w:hAnsi="Garamond"/>
-          <w:bCs/>
-          <w:i/>
-          <w:color w:val="auto"/>
-        </w:rPr>
-        <w:tab/>
-      </w:r>
-      <w:r>
-        <w:rPr>
-          <w:rFonts w:ascii="Garamond" w:hAnsi="Garamond"/>
-          <w:bCs/>
-          <w:i/>
-          <w:color w:val="auto"/>
-        </w:rPr>
-        <w:tab/>
-      </w:r>
-      <w:r>
-        <w:rPr>
-          <w:rFonts w:ascii="Garamond" w:hAnsi="Garamond"/>
-          <w:bCs/>
-          <w:i/>
-          <w:color w:val="auto"/>
-        </w:rPr>
-        <w:tab/>
-      </w:r>
-      <w:r>
-        <w:rPr>
-          <w:rFonts w:ascii="Garamond" w:hAnsi="Garamond"/>
-          <w:bCs/>
-          <w:i/>
-          <w:color w:val="auto"/>
-        </w:rPr>
-        <w:t xml:space="preserve">    Kitchener</w:t>
-      </w:r>
-      <w:r>
-        <w:rPr>
-          <w:rFonts w:ascii="Garamond" w:hAnsi="Garamond"/>
-          <w:bCs/>
-          <w:i/>
-          <w:color w:val="auto"/>
-        </w:rPr>
-        <w:t xml:space="preserve">, </w:t>
-      </w:r>
-      <w:r>
-        <w:rPr>
-          <w:rFonts w:ascii="Garamond" w:hAnsi="Garamond"/>
-          <w:bCs/>
-          <w:i/>
-          <w:color w:val="auto"/>
-        </w:rPr>
-        <w:t>ON</w:t>
       </w:r>
     </w:p>
     <w:p>
@@ -2037,7 +1868,7 @@
           <w:bCs/>
           <w:color w:val="auto"/>
         </w:rPr>
-        <w:t>Developed model and charging</w:t>
+        <w:t>Improved inter-team transparency of work tracking by developing custom</w:t>
       </w:r>
       <w:r>
         <w:rPr>
@@ -2053,43 +1884,216 @@
           <w:bCs/>
           <w:color w:val="auto"/>
         </w:rPr>
-        <w:t>simulation</w:t>
-      </w:r>
-      <w:r>
-        <w:rPr>
-          <w:rFonts w:ascii="Garamond" w:hAnsi="Garamond"/>
-          <w:bCs/>
-          <w:color w:val="auto"/>
-        </w:rPr>
-        <w:t>s</w:t>
-      </w:r>
-      <w:r>
-        <w:rPr>
-          <w:rFonts w:ascii="Garamond" w:hAnsi="Garamond"/>
-          <w:bCs/>
-          <w:color w:val="auto"/>
-        </w:rPr>
-        <w:t xml:space="preserve"> for custom </w:t>
-      </w:r>
-      <w:r>
-        <w:rPr>
-          <w:rFonts w:ascii="Garamond" w:hAnsi="Garamond"/>
-          <w:bCs/>
-          <w:color w:val="auto"/>
-        </w:rPr>
-        <w:t xml:space="preserve">battery </w:t>
-      </w:r>
-      <w:r>
-        <w:rPr>
-          <w:rFonts w:ascii="Garamond" w:hAnsi="Garamond"/>
-          <w:bCs/>
-          <w:color w:val="auto"/>
-        </w:rPr>
-        <w:t>pack</w:t>
-      </w:r>
-      <w:r>
-        <w:rPr>
-          <w:rFonts w:ascii="Garamond" w:hAnsi="Garamond"/>
+        <w:t>team-wide dashboard</w:t>
+      </w:r>
+      <w:r>
+        <w:rPr>
+          <w:rFonts w:ascii="Garamond" w:hAnsi="Garamond"/>
+          <w:bCs/>
+          <w:color w:val="auto"/>
+        </w:rPr>
+        <w:t xml:space="preserve"> using </w:t>
+      </w:r>
+      <w:r>
+        <w:rPr>
+          <w:rFonts w:ascii="Garamond" w:hAnsi="Garamond"/>
+          <w:b/>
+          <w:color w:val="auto"/>
+        </w:rPr>
+        <w:t>Python</w:t>
+      </w:r>
+      <w:r>
+        <w:rPr>
+          <w:rFonts w:ascii="Garamond" w:hAnsi="Garamond"/>
+          <w:bCs/>
+          <w:color w:val="auto"/>
+        </w:rPr>
+        <w:t>.</w:t>
+      </w:r>
+    </w:p>
+    <w:p>
+      <w:pPr>
+        <w:pStyle w:val="Default"/>
+        <w:spacing w:line="252" w:lineRule="auto"/>
+        <w:rPr>
+          <w:rFonts w:ascii="Garamond" w:hAnsi="Garamond"/>
+          <w:bCs/>
+          <w:color w:val="auto"/>
+          <w:szCs w:val="32"/>
+        </w:rPr>
+      </w:pPr>
+    </w:p>
+    <w:p>
+      <w:pPr>
+        <w:pStyle w:val="Default"/>
+        <w:spacing w:line="252" w:lineRule="auto"/>
+        <w:rPr>
+          <w:rFonts w:ascii="Garamond" w:hAnsi="Garamond"/>
+          <w:b/>
+          <w:bCs/>
+          <w:color w:val="auto"/>
+        </w:rPr>
+      </w:pPr>
+      <w:proofErr w:type="spellStart"/>
+      <w:r>
+        <w:rPr>
+          <w:rFonts w:ascii="Garamond" w:hAnsi="Garamond"/>
+          <w:b/>
+          <w:bCs/>
+          <w:color w:val="auto"/>
+        </w:rPr>
+        <w:t>Stacktronic</w:t>
+      </w:r>
+      <w:proofErr w:type="spellEnd"/>
+      <w:r>
+        <w:rPr>
+          <w:rFonts w:ascii="Garamond" w:hAnsi="Garamond"/>
+          <w:b/>
+          <w:bCs/>
+          <w:color w:val="auto"/>
+        </w:rPr>
+        <w:tab/>
+      </w:r>
+      <w:r>
+        <w:rPr>
+          <w:rFonts w:ascii="Garamond" w:hAnsi="Garamond"/>
+          <w:b/>
+          <w:bCs/>
+          <w:color w:val="auto"/>
+        </w:rPr>
+        <w:tab/>
+      </w:r>
+      <w:r>
+        <w:rPr>
+          <w:rFonts w:ascii="Garamond" w:hAnsi="Garamond"/>
+          <w:b/>
+          <w:bCs/>
+          <w:color w:val="auto"/>
+        </w:rPr>
+        <w:tab/>
+      </w:r>
+      <w:r>
+        <w:rPr>
+          <w:rFonts w:ascii="Garamond" w:hAnsi="Garamond"/>
+          <w:b/>
+          <w:bCs/>
+          <w:color w:val="auto"/>
+        </w:rPr>
+        <w:tab/>
+      </w:r>
+      <w:r>
+        <w:rPr>
+          <w:rFonts w:ascii="Garamond" w:hAnsi="Garamond"/>
+          <w:b/>
+          <w:bCs/>
+          <w:color w:val="auto"/>
+        </w:rPr>
+        <w:tab/>
+      </w:r>
+      <w:r>
+        <w:rPr>
+          <w:rFonts w:ascii="Garamond" w:hAnsi="Garamond"/>
+          <w:b/>
+          <w:bCs/>
+          <w:color w:val="auto"/>
+        </w:rPr>
+        <w:tab/>
+      </w:r>
+      <w:r>
+        <w:rPr>
+          <w:rFonts w:ascii="Garamond" w:hAnsi="Garamond"/>
+          <w:b/>
+          <w:bCs/>
+          <w:color w:val="auto"/>
+        </w:rPr>
+        <w:tab/>
+      </w:r>
+      <w:r>
+        <w:rPr>
+          <w:rFonts w:ascii="Garamond" w:hAnsi="Garamond"/>
+          <w:b/>
+          <w:bCs/>
+          <w:color w:val="auto"/>
+        </w:rPr>
+        <w:tab/>
+      </w:r>
+      <w:r>
+        <w:rPr>
+          <w:rFonts w:ascii="Garamond" w:hAnsi="Garamond"/>
+          <w:b/>
+          <w:bCs/>
+          <w:color w:val="auto"/>
+        </w:rPr>
+        <w:tab/>
+      </w:r>
+      <w:r>
+        <w:rPr>
+          <w:rFonts w:ascii="Garamond" w:hAnsi="Garamond"/>
+          <w:b/>
+          <w:bCs/>
+          <w:color w:val="auto"/>
+        </w:rPr>
+        <w:t xml:space="preserve">   </w:t>
+      </w:r>
+      <w:r>
+        <w:rPr>
+          <w:rFonts w:ascii="Garamond" w:hAnsi="Garamond"/>
+          <w:b/>
+          <w:bCs/>
+          <w:color w:val="auto"/>
+        </w:rPr>
+        <w:tab/>
+        <w:t xml:space="preserve">       </w:t>
+      </w:r>
+      <w:r>
+        <w:rPr>
+          <w:rFonts w:ascii="Garamond" w:hAnsi="Garamond"/>
+          <w:b/>
+          <w:bCs/>
+          <w:color w:val="auto"/>
+        </w:rPr>
+        <w:t xml:space="preserve">    </w:t>
+      </w:r>
+      <w:r>
+        <w:rPr>
+          <w:rFonts w:ascii="Garamond" w:hAnsi="Garamond"/>
+          <w:b/>
+          <w:bCs/>
+          <w:color w:val="auto"/>
+        </w:rPr>
+        <w:t>May 2020</w:t>
+      </w:r>
+      <w:r>
+        <w:rPr>
+          <w:rFonts w:ascii="Garamond" w:hAnsi="Garamond"/>
+          <w:b/>
+          <w:bCs/>
+          <w:color w:val="auto"/>
+        </w:rPr>
+        <w:t xml:space="preserve"> – </w:t>
+      </w:r>
+      <w:r>
+        <w:rPr>
+          <w:rFonts w:ascii="Garamond" w:hAnsi="Garamond"/>
+          <w:b/>
+          <w:bCs/>
+          <w:color w:val="auto"/>
+        </w:rPr>
+        <w:t>Aug</w:t>
+      </w:r>
+      <w:r>
+        <w:rPr>
+          <w:rFonts w:ascii="Garamond" w:hAnsi="Garamond"/>
+          <w:b/>
+          <w:bCs/>
+          <w:color w:val="auto"/>
+        </w:rPr>
+        <w:t>.</w:t>
+      </w:r>
+      <w:r>
+        <w:rPr>
+          <w:rFonts w:ascii="Garamond" w:hAnsi="Garamond"/>
+          <w:b/>
           <w:bCs/>
           <w:color w:val="auto"/>
         </w:rPr>
@@ -2098,42 +2102,158 @@
       <w:r>
         <w:rPr>
           <w:rFonts w:ascii="Garamond" w:hAnsi="Garamond"/>
-          <w:bCs/>
-          <w:color w:val="auto"/>
-        </w:rPr>
-        <w:t>to determine energy efficiency under various</w:t>
-      </w:r>
-      <w:r>
-        <w:rPr>
-          <w:rFonts w:ascii="Garamond" w:hAnsi="Garamond"/>
-          <w:bCs/>
-          <w:color w:val="auto"/>
-        </w:rPr>
-        <w:t xml:space="preserve"> pack configurations</w:t>
-      </w:r>
-      <w:r>
-        <w:rPr>
-          <w:rFonts w:ascii="Garamond" w:hAnsi="Garamond"/>
-          <w:bCs/>
-          <w:color w:val="auto"/>
-        </w:rPr>
-        <w:t xml:space="preserve"> using </w:t>
-      </w:r>
-      <w:r>
-        <w:rPr>
-          <w:rFonts w:ascii="Garamond" w:hAnsi="Garamond"/>
-          <w:b/>
-          <w:color w:val="auto"/>
-        </w:rPr>
-        <w:t>MATLAB’s Simscape Electrical</w:t>
-      </w:r>
-      <w:r>
-        <w:rPr>
-          <w:rFonts w:ascii="Garamond" w:hAnsi="Garamond"/>
-          <w:bCs/>
-          <w:color w:val="auto"/>
-        </w:rPr>
-        <w:t xml:space="preserve"> toolbox.</w:t>
+          <w:b/>
+          <w:bCs/>
+          <w:color w:val="auto"/>
+        </w:rPr>
+        <w:t>2020</w:t>
+      </w:r>
+    </w:p>
+    <w:p>
+      <w:pPr>
+        <w:pStyle w:val="Default"/>
+        <w:spacing w:line="252" w:lineRule="auto"/>
+        <w:rPr>
+          <w:rFonts w:ascii="Garamond" w:hAnsi="Garamond"/>
+          <w:bCs/>
+          <w:i/>
+          <w:color w:val="auto"/>
+        </w:rPr>
+      </w:pPr>
+      <w:r>
+        <w:rPr>
+          <w:rFonts w:ascii="Garamond" w:hAnsi="Garamond"/>
+          <w:bCs/>
+          <w:i/>
+          <w:color w:val="auto"/>
+        </w:rPr>
+        <w:t xml:space="preserve">Battery Systems Intern </w:t>
+      </w:r>
+      <w:r>
+        <w:rPr>
+          <w:rFonts w:ascii="Garamond" w:hAnsi="Garamond"/>
+          <w:bCs/>
+          <w:i/>
+          <w:color w:val="auto"/>
+        </w:rPr>
+        <w:tab/>
+      </w:r>
+      <w:r>
+        <w:rPr>
+          <w:rFonts w:ascii="Garamond" w:hAnsi="Garamond"/>
+          <w:bCs/>
+          <w:i/>
+          <w:color w:val="auto"/>
+        </w:rPr>
+        <w:tab/>
+      </w:r>
+      <w:r>
+        <w:rPr>
+          <w:rFonts w:ascii="Garamond" w:hAnsi="Garamond"/>
+          <w:bCs/>
+          <w:i/>
+          <w:color w:val="auto"/>
+        </w:rPr>
+        <w:tab/>
+      </w:r>
+      <w:r>
+        <w:rPr>
+          <w:rFonts w:ascii="Garamond" w:hAnsi="Garamond"/>
+          <w:bCs/>
+          <w:i/>
+          <w:color w:val="auto"/>
+        </w:rPr>
+        <w:tab/>
+      </w:r>
+      <w:r>
+        <w:rPr>
+          <w:rFonts w:ascii="Garamond" w:hAnsi="Garamond"/>
+          <w:bCs/>
+          <w:i/>
+          <w:color w:val="auto"/>
+        </w:rPr>
+        <w:tab/>
+      </w:r>
+      <w:r>
+        <w:rPr>
+          <w:rFonts w:ascii="Garamond" w:hAnsi="Garamond"/>
+          <w:bCs/>
+          <w:i/>
+          <w:color w:val="auto"/>
+        </w:rPr>
+        <w:tab/>
+      </w:r>
+      <w:r>
+        <w:rPr>
+          <w:rFonts w:ascii="Garamond" w:hAnsi="Garamond"/>
+          <w:bCs/>
+          <w:i/>
+          <w:color w:val="auto"/>
+        </w:rPr>
+        <w:tab/>
+      </w:r>
+      <w:r>
+        <w:rPr>
+          <w:rFonts w:ascii="Garamond" w:hAnsi="Garamond"/>
+          <w:bCs/>
+          <w:i/>
+          <w:color w:val="auto"/>
+        </w:rPr>
+        <w:tab/>
+      </w:r>
+      <w:r>
+        <w:rPr>
+          <w:rFonts w:ascii="Garamond" w:hAnsi="Garamond"/>
+          <w:bCs/>
+          <w:i/>
+          <w:color w:val="auto"/>
+        </w:rPr>
+        <w:tab/>
+      </w:r>
+      <w:r>
+        <w:rPr>
+          <w:rFonts w:ascii="Garamond" w:hAnsi="Garamond"/>
+          <w:bCs/>
+          <w:i/>
+          <w:color w:val="auto"/>
+        </w:rPr>
+        <w:tab/>
+      </w:r>
+      <w:r>
+        <w:rPr>
+          <w:rFonts w:ascii="Garamond" w:hAnsi="Garamond"/>
+          <w:bCs/>
+          <w:i/>
+          <w:color w:val="auto"/>
+        </w:rPr>
+        <w:tab/>
+      </w:r>
+      <w:r>
+        <w:rPr>
+          <w:rFonts w:ascii="Garamond" w:hAnsi="Garamond"/>
+          <w:bCs/>
+          <w:i/>
+          <w:color w:val="auto"/>
+        </w:rPr>
+        <w:t xml:space="preserve">    Kitchener</w:t>
+      </w:r>
+      <w:r>
+        <w:rPr>
+          <w:rFonts w:ascii="Garamond" w:hAnsi="Garamond"/>
+          <w:bCs/>
+          <w:i/>
+          <w:color w:val="auto"/>
+        </w:rPr>
+        <w:t xml:space="preserve">, </w:t>
+      </w:r>
+      <w:r>
+        <w:rPr>
+          <w:rFonts w:ascii="Garamond" w:hAnsi="Garamond"/>
+          <w:bCs/>
+          <w:i/>
+          <w:color w:val="auto"/>
+        </w:rPr>
+        <w:t>ON</w:t>
       </w:r>
     </w:p>
     <w:p>
@@ -2156,58 +2276,189 @@
           <w:bCs/>
           <w:color w:val="auto"/>
         </w:rPr>
-        <w:t xml:space="preserve">Reduced pack frame’s form factor by 15% by re-designing mounting geometry </w:t>
-      </w:r>
-      <w:r>
-        <w:rPr>
-          <w:rFonts w:ascii="Garamond" w:hAnsi="Garamond"/>
-          <w:bCs/>
-          <w:color w:val="auto"/>
-        </w:rPr>
-        <w:t xml:space="preserve">using </w:t>
-      </w:r>
-      <w:r>
-        <w:rPr>
-          <w:rFonts w:ascii="Garamond" w:hAnsi="Garamond"/>
-          <w:b/>
-          <w:color w:val="auto"/>
-        </w:rPr>
-        <w:t>Onshape</w:t>
-      </w:r>
-      <w:r>
-        <w:rPr>
-          <w:rFonts w:ascii="Garamond" w:hAnsi="Garamond"/>
-          <w:b/>
-          <w:color w:val="auto"/>
-        </w:rPr>
-        <w:t xml:space="preserve"> CAD</w:t>
-      </w:r>
-      <w:r>
-        <w:rPr>
-          <w:rFonts w:ascii="Garamond" w:hAnsi="Garamond"/>
-          <w:bCs/>
-          <w:color w:val="auto"/>
-        </w:rPr>
-        <w:t xml:space="preserve"> platform</w:t>
-      </w:r>
-      <w:r>
-        <w:rPr>
-          <w:rFonts w:ascii="Garamond" w:hAnsi="Garamond"/>
-          <w:bCs/>
-          <w:color w:val="auto"/>
-        </w:rPr>
-        <w:t>.</w:t>
+        <w:t>Developed model and charging</w:t>
+      </w:r>
+      <w:r>
+        <w:rPr>
+          <w:rFonts w:ascii="Garamond" w:hAnsi="Garamond"/>
+          <w:bCs/>
+          <w:color w:val="auto"/>
+        </w:rPr>
+        <w:t xml:space="preserve"> </w:t>
+      </w:r>
+      <w:r>
+        <w:rPr>
+          <w:rFonts w:ascii="Garamond" w:hAnsi="Garamond"/>
+          <w:bCs/>
+          <w:color w:val="auto"/>
+        </w:rPr>
+        <w:t>simulation</w:t>
+      </w:r>
+      <w:r>
+        <w:rPr>
+          <w:rFonts w:ascii="Garamond" w:hAnsi="Garamond"/>
+          <w:bCs/>
+          <w:color w:val="auto"/>
+        </w:rPr>
+        <w:t>s</w:t>
+      </w:r>
+      <w:r>
+        <w:rPr>
+          <w:rFonts w:ascii="Garamond" w:hAnsi="Garamond"/>
+          <w:bCs/>
+          <w:color w:val="auto"/>
+        </w:rPr>
+        <w:t xml:space="preserve"> for custom battery </w:t>
+      </w:r>
+      <w:r>
+        <w:rPr>
+          <w:rFonts w:ascii="Garamond" w:hAnsi="Garamond"/>
+          <w:bCs/>
+          <w:color w:val="auto"/>
+        </w:rPr>
+        <w:t>pack</w:t>
+      </w:r>
+      <w:r>
+        <w:rPr>
+          <w:rFonts w:ascii="Garamond" w:hAnsi="Garamond"/>
+          <w:bCs/>
+          <w:color w:val="auto"/>
+        </w:rPr>
+        <w:t xml:space="preserve"> </w:t>
+      </w:r>
+      <w:r>
+        <w:rPr>
+          <w:rFonts w:ascii="Garamond" w:hAnsi="Garamond"/>
+          <w:bCs/>
+          <w:color w:val="auto"/>
+        </w:rPr>
+        <w:t>to determine energy efficiency under various</w:t>
+      </w:r>
+      <w:r>
+        <w:rPr>
+          <w:rFonts w:ascii="Garamond" w:hAnsi="Garamond"/>
+          <w:bCs/>
+          <w:color w:val="auto"/>
+        </w:rPr>
+        <w:t xml:space="preserve"> pack configurations</w:t>
+      </w:r>
+      <w:r>
+        <w:rPr>
+          <w:rFonts w:ascii="Garamond" w:hAnsi="Garamond"/>
+          <w:bCs/>
+          <w:color w:val="auto"/>
+        </w:rPr>
+        <w:t xml:space="preserve"> using </w:t>
+      </w:r>
+      <w:r>
+        <w:rPr>
+          <w:rFonts w:ascii="Garamond" w:hAnsi="Garamond"/>
+          <w:b/>
+          <w:color w:val="auto"/>
+        </w:rPr>
+        <w:t xml:space="preserve">MATLAB’s </w:t>
+      </w:r>
+      <w:proofErr w:type="spellStart"/>
+      <w:r>
+        <w:rPr>
+          <w:rFonts w:ascii="Garamond" w:hAnsi="Garamond"/>
+          <w:b/>
+          <w:color w:val="auto"/>
+        </w:rPr>
+        <w:t>Simscape</w:t>
+      </w:r>
+      <w:proofErr w:type="spellEnd"/>
+      <w:r>
+        <w:rPr>
+          <w:rFonts w:ascii="Garamond" w:hAnsi="Garamond"/>
+          <w:b/>
+          <w:color w:val="auto"/>
+        </w:rPr>
+        <w:t xml:space="preserve"> Electrical</w:t>
+      </w:r>
+      <w:r>
+        <w:rPr>
+          <w:rFonts w:ascii="Garamond" w:hAnsi="Garamond"/>
+          <w:bCs/>
+          <w:color w:val="auto"/>
+        </w:rPr>
+        <w:t xml:space="preserve"> toolbox.</w:t>
       </w:r>
     </w:p>
     <w:p>
       <w:pPr>
         <w:pStyle w:val="Default"/>
+        <w:numPr>
+          <w:ilvl w:val="0"/>
+          <w:numId w:val="13"/>
+        </w:numPr>
         <w:spacing w:line="252" w:lineRule="auto"/>
         <w:rPr>
           <w:rFonts w:ascii="Garamond" w:hAnsi="Garamond"/>
           <w:bCs/>
           <w:color w:val="auto"/>
-          <w:sz w:val="20"/>
+        </w:rPr>
+      </w:pPr>
+      <w:r>
+        <w:rPr>
+          <w:rFonts w:ascii="Garamond" w:hAnsi="Garamond"/>
+          <w:bCs/>
+          <w:color w:val="auto"/>
+        </w:rPr>
+        <w:t xml:space="preserve">Reduced pack frame’s form factor by 15% by re-designing mounting geometry </w:t>
+      </w:r>
+      <w:r>
+        <w:rPr>
+          <w:rFonts w:ascii="Garamond" w:hAnsi="Garamond"/>
+          <w:bCs/>
+          <w:color w:val="auto"/>
+        </w:rPr>
+        <w:t xml:space="preserve">using </w:t>
+      </w:r>
+      <w:proofErr w:type="spellStart"/>
+      <w:r>
+        <w:rPr>
+          <w:rFonts w:ascii="Garamond" w:hAnsi="Garamond"/>
+          <w:b/>
+          <w:color w:val="auto"/>
+        </w:rPr>
+        <w:t>Onshape</w:t>
+      </w:r>
+      <w:proofErr w:type="spellEnd"/>
+      <w:r>
+        <w:rPr>
+          <w:rFonts w:ascii="Garamond" w:hAnsi="Garamond"/>
+          <w:b/>
+          <w:color w:val="auto"/>
+        </w:rPr>
+        <w:t xml:space="preserve"> CAD</w:t>
+      </w:r>
+      <w:r>
+        <w:rPr>
+          <w:rFonts w:ascii="Garamond" w:hAnsi="Garamond"/>
+          <w:bCs/>
+          <w:color w:val="auto"/>
+        </w:rPr>
+        <w:t xml:space="preserve"> platform</w:t>
+      </w:r>
+      <w:r>
+        <w:rPr>
+          <w:rFonts w:ascii="Garamond" w:hAnsi="Garamond"/>
+          <w:bCs/>
+          <w:color w:val="auto"/>
+        </w:rPr>
+        <w:t>.</w:t>
+      </w:r>
+    </w:p>
+    <w:p>
+      <w:pPr>
+        <w:pStyle w:val="Default"/>
+        <w:spacing w:line="252" w:lineRule="auto"/>
+        <w:rPr>
+          <w:rFonts w:ascii="Garamond" w:hAnsi="Garamond"/>
+          <w:bCs/>
+          <w:color w:val="auto"/>
+          <w:szCs w:val="32"/>
         </w:rPr>
       </w:pPr>
     </w:p>
@@ -2730,7 +2981,25 @@
           <w:bCs/>
           <w:color w:val="auto"/>
         </w:rPr>
-        <w:t xml:space="preserve">using RSLogix with </w:t>
+        <w:t xml:space="preserve">using </w:t>
+      </w:r>
+      <w:proofErr w:type="spellStart"/>
+      <w:r>
+        <w:rPr>
+          <w:rFonts w:ascii="Garamond" w:hAnsi="Garamond"/>
+          <w:bCs/>
+          <w:color w:val="auto"/>
+        </w:rPr>
+        <w:t>RSLogix</w:t>
+      </w:r>
+      <w:proofErr w:type="spellEnd"/>
+      <w:r>
+        <w:rPr>
+          <w:rFonts w:ascii="Garamond" w:hAnsi="Garamond"/>
+          <w:bCs/>
+          <w:color w:val="auto"/>
+        </w:rPr>
+        <w:t xml:space="preserve"> with </w:t>
       </w:r>
       <w:r>
         <w:rPr>
@@ -2756,7 +3025,7 @@
         <w:rPr>
           <w:rFonts w:ascii="Garamond" w:hAnsi="Garamond"/>
           <w:color w:val="auto"/>
-          <w:sz w:val="20"/>
+          <w:szCs w:val="32"/>
         </w:rPr>
       </w:pPr>
     </w:p>
@@ -2927,8 +3196,9 @@
           <w:iCs/>
           <w:color w:val="auto"/>
         </w:rPr>
-        <w:t>Candidate for MASc, Mechatronics Engineering</w:t>
-      </w:r>
+        <w:t xml:space="preserve">Candidate for </w:t>
+      </w:r>
+      <w:proofErr w:type="spellStart"/>
       <w:r>
         <w:rPr>
           <w:rFonts w:ascii="Garamond" w:hAnsi="Garamond"/>
@@ -2936,8 +3206,9 @@
           <w:iCs/>
           <w:color w:val="auto"/>
         </w:rPr>
-        <w:tab/>
-      </w:r>
+        <w:t>MASc</w:t>
+      </w:r>
+      <w:proofErr w:type="spellEnd"/>
       <w:r>
         <w:rPr>
           <w:rFonts w:ascii="Garamond" w:hAnsi="Garamond"/>
@@ -2945,7 +3216,7 @@
           <w:iCs/>
           <w:color w:val="auto"/>
         </w:rPr>
-        <w:tab/>
+        <w:t>, Mechatronics Engineering</w:t>
       </w:r>
       <w:r>
         <w:rPr>
@@ -2982,6 +3253,24 @@
           <w:color w:val="auto"/>
         </w:rPr>
         <w:tab/>
+      </w:r>
+      <w:r>
+        <w:rPr>
+          <w:rFonts w:ascii="Garamond" w:hAnsi="Garamond"/>
+          <w:i/>
+          <w:iCs/>
+          <w:color w:val="auto"/>
+        </w:rPr>
+        <w:tab/>
+      </w:r>
+      <w:r>
+        <w:rPr>
+          <w:rFonts w:ascii="Garamond" w:hAnsi="Garamond"/>
+          <w:i/>
+          <w:iCs/>
+          <w:color w:val="auto"/>
+        </w:rPr>
+        <w:tab/>
         <w:t xml:space="preserve"> </w:t>
       </w:r>
       <w:r>
@@ -3000,16 +3289,36 @@
           <w:iCs/>
           <w:color w:val="auto"/>
         </w:rPr>
-        <w:t xml:space="preserve">      </w:t>
-      </w:r>
-      <w:r>
-        <w:rPr>
-          <w:rFonts w:ascii="Garamond" w:hAnsi="Garamond"/>
-          <w:b/>
-          <w:bCs/>
-          <w:color w:val="auto"/>
-        </w:rPr>
-        <w:t xml:space="preserve">(Expected) </w:t>
+        <w:t xml:space="preserve">   </w:t>
+      </w:r>
+      <w:proofErr w:type="gramStart"/>
+      <w:r>
+        <w:rPr>
+          <w:rFonts w:ascii="Garamond" w:hAnsi="Garamond"/>
+          <w:i/>
+          <w:iCs/>
+          <w:color w:val="auto"/>
+        </w:rPr>
+        <w:t xml:space="preserve">   </w:t>
+      </w:r>
+      <w:r>
+        <w:rPr>
+          <w:rFonts w:ascii="Garamond" w:hAnsi="Garamond"/>
+          <w:b/>
+          <w:bCs/>
+          <w:color w:val="auto"/>
+        </w:rPr>
+        <w:t>(</w:t>
+      </w:r>
+      <w:proofErr w:type="gramEnd"/>
+      <w:r>
+        <w:rPr>
+          <w:rFonts w:ascii="Garamond" w:hAnsi="Garamond"/>
+          <w:b/>
+          <w:bCs/>
+          <w:color w:val="auto"/>
+        </w:rPr>
+        <w:t xml:space="preserve">Expected) </w:t>
       </w:r>
       <w:r>
         <w:rPr>
@@ -3181,6 +3490,7 @@
           <w:color w:val="auto"/>
         </w:rPr>
       </w:pPr>
+      <w:proofErr w:type="spellStart"/>
       <w:r>
         <w:rPr>
           <w:rFonts w:ascii="Garamond" w:hAnsi="Garamond"/>
@@ -3188,8 +3498,9 @@
           <w:iCs/>
           <w:color w:val="auto"/>
         </w:rPr>
-        <w:t>BASc, Systems Design Engineering</w:t>
-      </w:r>
+        <w:t>BASc</w:t>
+      </w:r>
+      <w:proofErr w:type="spellEnd"/>
       <w:r>
         <w:rPr>
           <w:rFonts w:ascii="Garamond" w:hAnsi="Garamond"/>
@@ -3197,7 +3508,7 @@
           <w:iCs/>
           <w:color w:val="auto"/>
         </w:rPr>
-        <w:tab/>
+        <w:t>, Systems Design Engineering</w:t>
       </w:r>
       <w:r>
         <w:rPr>
@@ -3234,6 +3545,15 @@
           <w:color w:val="auto"/>
         </w:rPr>
         <w:tab/>
+      </w:r>
+      <w:r>
+        <w:rPr>
+          <w:rFonts w:ascii="Garamond" w:hAnsi="Garamond"/>
+          <w:i/>
+          <w:iCs/>
+          <w:color w:val="auto"/>
+        </w:rPr>
+        <w:tab/>
         <w:t xml:space="preserve">   </w:t>
       </w:r>
       <w:r>
@@ -3282,14 +3602,25 @@
         </w:rPr>
         <w:t xml:space="preserve">  </w:t>
       </w:r>
-      <w:r>
-        <w:rPr>
-          <w:rFonts w:ascii="Garamond" w:hAnsi="Garamond"/>
-          <w:b/>
-          <w:bCs/>
-          <w:color w:val="auto"/>
-        </w:rPr>
-        <w:t>June, 2021</w:t>
+      <w:proofErr w:type="gramStart"/>
+      <w:r>
+        <w:rPr>
+          <w:rFonts w:ascii="Garamond" w:hAnsi="Garamond"/>
+          <w:b/>
+          <w:bCs/>
+          <w:color w:val="auto"/>
+        </w:rPr>
+        <w:t>June,</w:t>
+      </w:r>
+      <w:proofErr w:type="gramEnd"/>
+      <w:r>
+        <w:rPr>
+          <w:rFonts w:ascii="Garamond" w:hAnsi="Garamond"/>
+          <w:b/>
+          <w:bCs/>
+          <w:color w:val="auto"/>
+        </w:rPr>
+        <w:t xml:space="preserve"> 2021</w:t>
       </w:r>
     </w:p>
     <w:p>
@@ -3372,8 +3703,17 @@
           <w:rFonts w:ascii="Garamond" w:hAnsi="Garamond"/>
           <w:color w:val="auto"/>
         </w:rPr>
-        <w:t>… again</w:t>
-      </w:r>
+        <w:t xml:space="preserve">… </w:t>
+      </w:r>
+      <w:proofErr w:type="gramStart"/>
+      <w:r>
+        <w:rPr>
+          <w:rFonts w:ascii="Garamond" w:hAnsi="Garamond"/>
+          <w:color w:val="auto"/>
+        </w:rPr>
+        <w:t>again</w:t>
+      </w:r>
+      <w:proofErr w:type="gramEnd"/>
       <w:r>
         <w:rPr>
           <w:rFonts w:ascii="Garamond" w:hAnsi="Garamond"/>

</xml_diff>